<commit_message>
Add UI kit components and update font assets
Introduced new UI kit widgets (Button, Input, Select, Search, BottomSheet), theme files (colors, icons, styles), and supporting models. Updated font assets and renamed icon font family to 'AppIcons'. Removed old and placeholder files. Added 'appmetrica_plugin' dependency to application.
</commit_message>
<xml_diff>
--- a/other/Конкурсное задание.docx
+++ b/other/Конкурсное задание.docx
@@ -1,10 +1,10 @@
 
 <file path=word/document.xml><?xml version="1.0" encoding="utf-8"?>
-<w:document xmlns:wpc="http://schemas.microsoft.com/office/word/2010/wordprocessingCanvas" xmlns:cx="http://schemas.microsoft.com/office/drawing/2014/chartex" xmlns:cx1="http://schemas.microsoft.com/office/drawing/2015/9/8/chartex" xmlns:cx2="http://schemas.microsoft.com/office/drawing/2015/10/21/chartex" xmlns:cx3="http://schemas.microsoft.com/office/drawing/2016/5/9/chartex" xmlns:cx4="http://schemas.microsoft.com/office/drawing/2016/5/10/chartex" xmlns:cx5="http://schemas.microsoft.com/office/drawing/2016/5/11/chartex" xmlns:cx6="http://schemas.microsoft.com/office/drawing/2016/5/12/chartex" xmlns:cx7="http://schemas.microsoft.com/office/drawing/2016/5/13/chartex" xmlns:cx8="http://schemas.microsoft.com/office/drawing/2016/5/14/chartex" xmlns:mc="http://schemas.openxmlformats.org/markup-compatibility/2006" xmlns:aink="http://schemas.microsoft.com/office/drawing/2016/ink" xmlns:am3d="http://schemas.microsoft.com/office/drawing/2017/model3d" xmlns:o="urn:schemas-microsoft-com:office:office" xmlns:oel="http://schemas.microsoft.com/office/2019/extlst" xmlns:r="http://schemas.openxmlformats.org/officeDocument/2006/relationships" xmlns:m="http://schemas.openxmlformats.org/officeDocument/2006/math" xmlns:v="urn:schemas-microsoft-com:vml" xmlns:wp14="http://schemas.microsoft.com/office/word/2010/wordprocessingDrawing" xmlns:wp="http://schemas.openxmlformats.org/drawingml/2006/wordprocessingDrawing" xmlns:w10="urn:schemas-microsoft-com:office:word" xmlns:w="http://schemas.openxmlformats.org/wordprocessingml/2006/main" xmlns:w14="http://schemas.microsoft.com/office/word/2010/wordml" xmlns:w15="http://schemas.microsoft.com/office/word/2012/wordml" xmlns:w16cex="http://schemas.microsoft.com/office/word/2018/wordml/cex" xmlns:w16cid="http://schemas.microsoft.com/office/word/2016/wordml/cid" xmlns:w16="http://schemas.microsoft.com/office/word/2018/wordml" xmlns:w16sdtdh="http://schemas.microsoft.com/office/word/2020/wordml/sdtdatahash" xmlns:w16se="http://schemas.microsoft.com/office/word/2015/wordml/symex" xmlns:wpg="http://schemas.microsoft.com/office/word/2010/wordprocessingGroup" xmlns:wpi="http://schemas.microsoft.com/office/word/2010/wordprocessingInk" xmlns:wne="http://schemas.microsoft.com/office/word/2006/wordml" xmlns:wps="http://schemas.microsoft.com/office/word/2010/wordprocessingShape" mc:Ignorable="w14 w15 w16se w16cid w16 w16cex w16sdtdh wp14">
+<w:document xmlns:wpc="http://schemas.microsoft.com/office/word/2010/wordprocessingCanvas" xmlns:cx="http://schemas.microsoft.com/office/drawing/2014/chartex" xmlns:cx1="http://schemas.microsoft.com/office/drawing/2015/9/8/chartex" xmlns:cx2="http://schemas.microsoft.com/office/drawing/2015/10/21/chartex" xmlns:cx3="http://schemas.microsoft.com/office/drawing/2016/5/9/chartex" xmlns:cx4="http://schemas.microsoft.com/office/drawing/2016/5/10/chartex" xmlns:cx5="http://schemas.microsoft.com/office/drawing/2016/5/11/chartex" xmlns:cx6="http://schemas.microsoft.com/office/drawing/2016/5/12/chartex" xmlns:cx7="http://schemas.microsoft.com/office/drawing/2016/5/13/chartex" xmlns:cx8="http://schemas.microsoft.com/office/drawing/2016/5/14/chartex" xmlns:mc="http://schemas.openxmlformats.org/markup-compatibility/2006" xmlns:aink="http://schemas.microsoft.com/office/drawing/2016/ink" xmlns:am3d="http://schemas.microsoft.com/office/drawing/2017/model3d" xmlns:o="urn:schemas-microsoft-com:office:office" xmlns:oel="http://schemas.microsoft.com/office/2019/extlst" xmlns:r="http://schemas.openxmlformats.org/officeDocument/2006/relationships" xmlns:m="http://schemas.openxmlformats.org/officeDocument/2006/math" xmlns:v="urn:schemas-microsoft-com:vml" xmlns:wp14="http://schemas.microsoft.com/office/word/2010/wordprocessingDrawing" xmlns:wp="http://schemas.openxmlformats.org/drawingml/2006/wordprocessingDrawing" xmlns:w10="urn:schemas-microsoft-com:office:word" xmlns:w="http://schemas.openxmlformats.org/wordprocessingml/2006/main" xmlns:w14="http://schemas.microsoft.com/office/word/2010/wordml" xmlns:w15="http://schemas.microsoft.com/office/word/2012/wordml" xmlns:w16cex="http://schemas.microsoft.com/office/word/2018/wordml/cex" xmlns:w16cid="http://schemas.microsoft.com/office/word/2016/wordml/cid" xmlns:w16="http://schemas.microsoft.com/office/word/2018/wordml" xmlns:w16du="http://schemas.microsoft.com/office/word/2023/wordml/word16du" xmlns:w16sdtdh="http://schemas.microsoft.com/office/word/2020/wordml/sdtdatahash" xmlns:w16sdtfl="http://schemas.microsoft.com/office/word/2024/wordml/sdtformatlock" xmlns:w16se="http://schemas.microsoft.com/office/word/2015/wordml/symex" xmlns:wpg="http://schemas.microsoft.com/office/word/2010/wordprocessingGroup" xmlns:wpi="http://schemas.microsoft.com/office/word/2010/wordprocessingInk" xmlns:wne="http://schemas.microsoft.com/office/word/2006/wordml" xmlns:wps="http://schemas.microsoft.com/office/word/2010/wordprocessingShape" mc:Ignorable="w14 w15 w16se w16cid w16 w16cex w16sdtdh w16sdtfl w16du wp14">
   <w:body>
     <w:tbl>
       <w:tblPr>
-        <w:tblStyle w:val="TableGrid"/>
+        <w:tblStyle w:val="af"/>
         <w:tblW w:w="10350" w:type="dxa"/>
         <w:tblBorders>
           <w:top w:val="none" w:sz="0" w:space="0" w:color="auto"/>
@@ -27,7 +27,7 @@
           </w:tcPr>
           <w:p>
             <w:pPr>
-              <w:pStyle w:val="BodyText"/>
+              <w:pStyle w:val="af1"/>
               <w:rPr>
                 <w:rFonts w:ascii="Times New Roman" w:hAnsi="Times New Roman"/>
                 <w:sz w:val="30"/>
@@ -41,7 +41,7 @@
                 <w:lang w:val="ru-RU"/>
               </w:rPr>
               <w:drawing>
-                <wp:inline distT="0" distB="0" distL="0" distR="0">
+                <wp:inline distT="0" distB="0" distL="0" distR="0" wp14:anchorId="64C6D3C4" wp14:editId="3AB7049C">
                   <wp:extent cx="3343275" cy="1289099"/>
                   <wp:effectExtent l="0" t="0" r="0" b="6350"/>
                   <wp:docPr id="1" name="Рисунок 1"/>
@@ -737,7 +737,7 @@
     </w:p>
     <w:p>
       <w:pPr>
-        <w:pStyle w:val="TOC1"/>
+        <w:pStyle w:val="11"/>
         <w:rPr>
           <w:rFonts w:ascii="Times New Roman" w:eastAsiaTheme="minorEastAsia" w:hAnsi="Times New Roman"/>
           <w:bCs w:val="0"/>
@@ -774,7 +774,7 @@
       <w:hyperlink w:anchor="_Toc142037183" w:history="1">
         <w:r>
           <w:rPr>
-            <w:rStyle w:val="Hyperlink"/>
+            <w:rStyle w:val="ae"/>
             <w:rFonts w:ascii="Times New Roman" w:hAnsi="Times New Roman" w:hint="cs"/>
             <w:noProof/>
             <w:sz w:val="28"/>
@@ -858,7 +858,7 @@
     </w:p>
     <w:p>
       <w:pPr>
-        <w:pStyle w:val="TOC2"/>
+        <w:pStyle w:val="25"/>
         <w:spacing w:line="360" w:lineRule="auto"/>
         <w:rPr>
           <w:rFonts w:eastAsiaTheme="minorEastAsia"/>
@@ -871,7 +871,7 @@
       <w:hyperlink w:anchor="_Toc142037184" w:history="1">
         <w:r>
           <w:rPr>
-            <w:rStyle w:val="Hyperlink"/>
+            <w:rStyle w:val="ae"/>
             <w:rFonts w:hint="cs"/>
             <w:noProof/>
             <w:sz w:val="28"/>
@@ -952,7 +952,7 @@
     </w:p>
     <w:p>
       <w:pPr>
-        <w:pStyle w:val="TOC2"/>
+        <w:pStyle w:val="25"/>
         <w:spacing w:line="360" w:lineRule="auto"/>
         <w:rPr>
           <w:rFonts w:eastAsiaTheme="minorEastAsia"/>
@@ -965,7 +965,7 @@
       <w:hyperlink w:anchor="_Toc142037185" w:history="1">
         <w:r>
           <w:rPr>
-            <w:rStyle w:val="Hyperlink"/>
+            <w:rStyle w:val="ae"/>
             <w:rFonts w:hint="cs"/>
             <w:noProof/>
             <w:sz w:val="28"/>
@@ -1046,7 +1046,7 @@
     </w:p>
     <w:p>
       <w:pPr>
-        <w:pStyle w:val="TOC2"/>
+        <w:pStyle w:val="25"/>
         <w:spacing w:line="360" w:lineRule="auto"/>
         <w:rPr>
           <w:rFonts w:eastAsiaTheme="minorEastAsia"/>
@@ -1059,7 +1059,7 @@
       <w:hyperlink w:anchor="_Toc142037186" w:history="1">
         <w:r>
           <w:rPr>
-            <w:rStyle w:val="Hyperlink"/>
+            <w:rStyle w:val="ae"/>
             <w:rFonts w:hint="cs"/>
             <w:noProof/>
             <w:sz w:val="28"/>
@@ -1091,7 +1091,7 @@
     </w:p>
     <w:p>
       <w:pPr>
-        <w:pStyle w:val="TOC2"/>
+        <w:pStyle w:val="25"/>
         <w:spacing w:line="360" w:lineRule="auto"/>
         <w:rPr>
           <w:rFonts w:eastAsiaTheme="minorEastAsia"/>
@@ -1104,7 +1104,7 @@
       <w:hyperlink w:anchor="_Toc142037187" w:history="1">
         <w:r>
           <w:rPr>
-            <w:rStyle w:val="Hyperlink"/>
+            <w:rStyle w:val="ae"/>
             <w:rFonts w:hint="cs"/>
             <w:noProof/>
             <w:sz w:val="28"/>
@@ -1136,7 +1136,7 @@
     </w:p>
     <w:p>
       <w:pPr>
-        <w:pStyle w:val="TOC2"/>
+        <w:pStyle w:val="25"/>
         <w:spacing w:line="360" w:lineRule="auto"/>
         <w:rPr>
           <w:rFonts w:eastAsiaTheme="minorEastAsia"/>
@@ -1149,7 +1149,7 @@
       <w:hyperlink w:anchor="_Toc142037188" w:history="1">
         <w:r>
           <w:rPr>
-            <w:rStyle w:val="Hyperlink"/>
+            <w:rStyle w:val="ae"/>
             <w:rFonts w:hint="cs"/>
             <w:noProof/>
             <w:sz w:val="28"/>
@@ -1159,7 +1159,7 @@
         </w:r>
         <w:r>
           <w:rPr>
-            <w:rStyle w:val="Hyperlink"/>
+            <w:rStyle w:val="ae"/>
             <w:rFonts w:hint="cs"/>
             <w:noProof/>
             <w:sz w:val="28"/>
@@ -1169,7 +1169,7 @@
         </w:r>
         <w:r>
           <w:rPr>
-            <w:rStyle w:val="Hyperlink"/>
+            <w:rStyle w:val="ae"/>
             <w:rFonts w:hint="cs"/>
             <w:noProof/>
             <w:sz w:val="28"/>
@@ -1179,7 +1179,7 @@
         </w:r>
         <w:r>
           <w:rPr>
-            <w:rStyle w:val="Hyperlink"/>
+            <w:rStyle w:val="ae"/>
             <w:rFonts w:hint="cs"/>
             <w:noProof/>
             <w:sz w:val="28"/>
@@ -1189,7 +1189,7 @@
         </w:r>
         <w:r>
           <w:rPr>
-            <w:rStyle w:val="Hyperlink"/>
+            <w:rStyle w:val="ae"/>
             <w:rFonts w:hint="cs"/>
             <w:noProof/>
             <w:sz w:val="28"/>
@@ -1199,7 +1199,7 @@
         </w:r>
         <w:r>
           <w:rPr>
-            <w:rStyle w:val="Hyperlink"/>
+            <w:rStyle w:val="ae"/>
             <w:rFonts w:hint="cs"/>
             <w:noProof/>
             <w:sz w:val="28"/>
@@ -1241,7 +1241,7 @@
     </w:p>
     <w:p>
       <w:pPr>
-        <w:pStyle w:val="TOC2"/>
+        <w:pStyle w:val="25"/>
         <w:spacing w:line="360" w:lineRule="auto"/>
         <w:rPr>
           <w:rFonts w:eastAsiaTheme="minorEastAsia"/>
@@ -1254,7 +1254,7 @@
       <w:hyperlink w:anchor="_Toc142037189" w:history="1">
         <w:r>
           <w:rPr>
-            <w:rStyle w:val="Hyperlink"/>
+            <w:rStyle w:val="ae"/>
             <w:rFonts w:hint="cs"/>
             <w:noProof/>
             <w:sz w:val="28"/>
@@ -1286,7 +1286,7 @@
     </w:p>
     <w:p>
       <w:pPr>
-        <w:pStyle w:val="TOC2"/>
+        <w:pStyle w:val="25"/>
         <w:spacing w:line="360" w:lineRule="auto"/>
         <w:rPr>
           <w:rFonts w:eastAsiaTheme="minorEastAsia"/>
@@ -1299,7 +1299,7 @@
       <w:hyperlink w:anchor="_Toc142037190" w:history="1">
         <w:r>
           <w:rPr>
-            <w:rStyle w:val="Hyperlink"/>
+            <w:rStyle w:val="ae"/>
             <w:rFonts w:hint="cs"/>
             <w:noProof/>
             <w:sz w:val="28"/>
@@ -1331,7 +1331,7 @@
     </w:p>
     <w:p>
       <w:pPr>
-        <w:pStyle w:val="TOC1"/>
+        <w:pStyle w:val="11"/>
         <w:rPr>
           <w:rFonts w:ascii="Times New Roman" w:eastAsiaTheme="minorEastAsia" w:hAnsi="Times New Roman"/>
           <w:bCs w:val="0"/>
@@ -1344,7 +1344,7 @@
       <w:hyperlink w:anchor="_Toc142037191" w:history="1">
         <w:r>
           <w:rPr>
-            <w:rStyle w:val="Hyperlink"/>
+            <w:rStyle w:val="ae"/>
             <w:rFonts w:ascii="Times New Roman" w:hAnsi="Times New Roman" w:hint="cs"/>
             <w:noProof/>
             <w:sz w:val="28"/>
@@ -1374,7 +1374,7 @@
     </w:p>
     <w:p>
       <w:pPr>
-        <w:pStyle w:val="TOC2"/>
+        <w:pStyle w:val="25"/>
         <w:spacing w:line="360" w:lineRule="auto"/>
         <w:rPr>
           <w:rFonts w:eastAsiaTheme="minorEastAsia"/>
@@ -1387,7 +1387,7 @@
       <w:hyperlink w:anchor="_Toc142037192" w:history="1">
         <w:r>
           <w:rPr>
-            <w:rStyle w:val="Hyperlink"/>
+            <w:rStyle w:val="ae"/>
             <w:rFonts w:hint="cs"/>
             <w:noProof/>
             <w:sz w:val="28"/>
@@ -1420,7 +1420,7 @@
     </w:p>
     <w:p>
       <w:pPr>
-        <w:pStyle w:val="TOC2"/>
+        <w:pStyle w:val="25"/>
         <w:spacing w:line="360" w:lineRule="auto"/>
         <w:rPr>
           <w:rFonts w:eastAsiaTheme="minorEastAsia"/>
@@ -1433,7 +1433,7 @@
       <w:hyperlink w:anchor="_Toc142037193" w:history="1">
         <w:r>
           <w:rPr>
-            <w:rStyle w:val="Hyperlink"/>
+            <w:rStyle w:val="ae"/>
             <w:rFonts w:hint="cs"/>
             <w:noProof/>
             <w:sz w:val="28"/>
@@ -1466,7 +1466,7 @@
     </w:p>
     <w:p>
       <w:pPr>
-        <w:pStyle w:val="TOC1"/>
+        <w:pStyle w:val="11"/>
         <w:rPr>
           <w:rFonts w:ascii="Times New Roman" w:eastAsiaTheme="minorEastAsia" w:hAnsi="Times New Roman"/>
           <w:bCs w:val="0"/>
@@ -1479,7 +1479,7 @@
       <w:hyperlink w:anchor="_Toc142037194" w:history="1">
         <w:r>
           <w:rPr>
-            <w:rStyle w:val="Hyperlink"/>
+            <w:rStyle w:val="ae"/>
             <w:rFonts w:ascii="Times New Roman" w:hAnsi="Times New Roman" w:hint="cs"/>
             <w:noProof/>
             <w:sz w:val="28"/>
@@ -2839,7 +2839,6 @@
             <w:tcBorders>
               <w:top w:val="single" w:sz="4" w:space="0" w:color="auto"/>
             </w:tcBorders>
-            <w:shd w:val="clear" w:color="auto" w:fill="auto"/>
             <w:vAlign w:val="center"/>
           </w:tcPr>
           <w:p>
@@ -2867,7 +2866,6 @@
         <w:tc>
           <w:tcPr>
             <w:tcW w:w="1134" w:type="dxa"/>
-            <w:shd w:val="clear" w:color="auto" w:fill="auto"/>
             <w:vAlign w:val="center"/>
           </w:tcPr>
           <w:p>
@@ -2922,7 +2920,6 @@
             <w:tcBorders>
               <w:right w:val="single" w:sz="4" w:space="0" w:color="auto"/>
             </w:tcBorders>
-            <w:shd w:val="clear" w:color="auto" w:fill="auto"/>
             <w:vAlign w:val="center"/>
           </w:tcPr>
           <w:p>
@@ -4028,7 +4025,6 @@
             <w:tcBorders>
               <w:left w:val="single" w:sz="4" w:space="0" w:color="auto"/>
             </w:tcBorders>
-            <w:shd w:val="clear" w:color="auto" w:fill="auto"/>
             <w:vAlign w:val="center"/>
           </w:tcPr>
           <w:p>
@@ -4090,7 +4086,6 @@
             <w:tcBorders>
               <w:right w:val="single" w:sz="4" w:space="0" w:color="auto"/>
             </w:tcBorders>
-            <w:shd w:val="clear" w:color="auto" w:fill="auto"/>
             <w:vAlign w:val="center"/>
           </w:tcPr>
           <w:p>
@@ -4316,16 +4311,7 @@
                 <w:sz w:val="24"/>
                 <w:szCs w:val="24"/>
               </w:rPr>
-              <w:t xml:space="preserve">Использовать программное обеспечение для графического </w:t>
-            </w:r>
-            <w:r>
-              <w:rPr>
-                <w:rFonts w:ascii="Times New Roman" w:eastAsia="Times New Roman" w:hAnsi="Times New Roman" w:cs="Times New Roman" w:hint="cs"/>
-                <w:sz w:val="24"/>
-                <w:szCs w:val="24"/>
-              </w:rPr>
-              <w:lastRenderedPageBreak/>
-              <w:t>отображения алгоритмов.</w:t>
+              <w:t>Использовать программное обеспечение для графического отображения алгоритмов.</w:t>
             </w:r>
           </w:p>
           <w:p>
@@ -4923,16 +4909,7 @@
                 <w:sz w:val="24"/>
                 <w:szCs w:val="24"/>
               </w:rPr>
-              <w:t xml:space="preserve">Проводить презентации заинтересованным сторонам в рамках </w:t>
-            </w:r>
-            <w:r>
-              <w:rPr>
-                <w:rFonts w:ascii="Times New Roman" w:eastAsia="Times New Roman" w:hAnsi="Times New Roman" w:cs="Times New Roman" w:hint="cs"/>
-                <w:sz w:val="24"/>
-                <w:szCs w:val="24"/>
-              </w:rPr>
-              <w:lastRenderedPageBreak/>
-              <w:t>выполнения работ по созданию (модификации) и сопровождению ИС.</w:t>
+              <w:t>Проводить презентации заинтересованным сторонам в рамках выполнения работ по созданию (модификации) и сопровождению ИС.</w:t>
             </w:r>
           </w:p>
           <w:p>
@@ -5459,7 +5436,6 @@
             <w:tcBorders>
               <w:left w:val="single" w:sz="4" w:space="0" w:color="auto"/>
             </w:tcBorders>
-            <w:shd w:val="clear" w:color="auto" w:fill="auto"/>
             <w:vAlign w:val="center"/>
           </w:tcPr>
           <w:p>
@@ -5503,7 +5479,6 @@
                 <w:sz w:val="24"/>
                 <w:szCs w:val="24"/>
               </w:rPr>
-              <w:lastRenderedPageBreak/>
               <w:t>2</w:t>
             </w:r>
           </w:p>
@@ -5511,7 +5486,6 @@
         <w:tc>
           <w:tcPr>
             <w:tcW w:w="7488" w:type="dxa"/>
-            <w:shd w:val="clear" w:color="auto" w:fill="auto"/>
             <w:vAlign w:val="center"/>
           </w:tcPr>
           <w:p>
@@ -5539,7 +5513,6 @@
         <w:tc>
           <w:tcPr>
             <w:tcW w:w="1134" w:type="dxa"/>
-            <w:shd w:val="clear" w:color="auto" w:fill="auto"/>
             <w:vAlign w:val="center"/>
           </w:tcPr>
           <w:p>
@@ -5592,7 +5565,6 @@
             <w:tcBorders>
               <w:right w:val="single" w:sz="4" w:space="0" w:color="auto"/>
             </w:tcBorders>
-            <w:shd w:val="clear" w:color="auto" w:fill="auto"/>
             <w:vAlign w:val="center"/>
           </w:tcPr>
           <w:p>
@@ -5749,7 +5721,6 @@
                 <w:sz w:val="24"/>
                 <w:szCs w:val="24"/>
               </w:rPr>
-              <w:lastRenderedPageBreak/>
               <w:t>Инструменты и методы выявления требований.</w:t>
             </w:r>
           </w:p>
@@ -6683,16 +6654,7 @@
                 <w:sz w:val="24"/>
                 <w:szCs w:val="24"/>
               </w:rPr>
-              <w:t xml:space="preserve">Основы экономики, организации труда и производства, </w:t>
-            </w:r>
-            <w:r>
-              <w:rPr>
-                <w:rFonts w:ascii="Times New Roman" w:eastAsia="Times New Roman" w:hAnsi="Times New Roman" w:cs="Times New Roman" w:hint="cs"/>
-                <w:sz w:val="24"/>
-                <w:szCs w:val="24"/>
-              </w:rPr>
-              <w:lastRenderedPageBreak/>
-              <w:t>правила и нормы охраны труда.</w:t>
+              <w:t>Основы экономики, организации труда и производства, правила и нормы охраны труда.</w:t>
             </w:r>
           </w:p>
           <w:p>
@@ -7520,7 +7482,6 @@
                 <w:sz w:val="24"/>
                 <w:szCs w:val="24"/>
               </w:rPr>
-              <w:lastRenderedPageBreak/>
               <w:t>Языки формализации функциональных спецификаций</w:t>
             </w:r>
           </w:p>
@@ -7532,7 +7493,6 @@
             <w:tcBorders>
               <w:left w:val="single" w:sz="4" w:space="0" w:color="auto"/>
             </w:tcBorders>
-            <w:shd w:val="clear" w:color="auto" w:fill="auto"/>
             <w:vAlign w:val="center"/>
           </w:tcPr>
           <w:p>
@@ -7576,7 +7536,6 @@
             <w:tcBorders>
               <w:right w:val="single" w:sz="4" w:space="0" w:color="auto"/>
             </w:tcBorders>
-            <w:shd w:val="clear" w:color="auto" w:fill="auto"/>
             <w:vAlign w:val="center"/>
           </w:tcPr>
           <w:p>
@@ -8170,16 +8129,7 @@
                 <w:sz w:val="24"/>
                 <w:szCs w:val="24"/>
               </w:rPr>
-              <w:t xml:space="preserve">Работать с записями по качеству (в том числе с </w:t>
-            </w:r>
-            <w:r>
-              <w:rPr>
-                <w:rFonts w:ascii="Times New Roman" w:eastAsia="Times New Roman" w:hAnsi="Times New Roman" w:cs="Times New Roman" w:hint="cs"/>
-                <w:sz w:val="24"/>
-                <w:szCs w:val="24"/>
-              </w:rPr>
-              <w:lastRenderedPageBreak/>
-              <w:t>корректирующими действиями, предупреждающими действиями, запросами на исправление несоответствий) в рамках выполнения работ по созданию (модификации) и сопровождению ИС.</w:t>
+              <w:t>Работать с записями по качеству (в том числе с корректирующими действиями, предупреждающими действиями, запросами на исправление несоответствий) в рамках выполнения работ по созданию (модификации) и сопровождению ИС.</w:t>
             </w:r>
           </w:p>
           <w:p>
@@ -8522,7 +8472,6 @@
             <w:tcBorders>
               <w:left w:val="single" w:sz="4" w:space="0" w:color="auto"/>
             </w:tcBorders>
-            <w:shd w:val="clear" w:color="auto" w:fill="auto"/>
             <w:vAlign w:val="center"/>
           </w:tcPr>
           <w:p>
@@ -8573,7 +8522,6 @@
         <w:tc>
           <w:tcPr>
             <w:tcW w:w="7488" w:type="dxa"/>
-            <w:shd w:val="clear" w:color="auto" w:fill="auto"/>
             <w:vAlign w:val="center"/>
           </w:tcPr>
           <w:p>
@@ -8601,7 +8549,6 @@
         <w:tc>
           <w:tcPr>
             <w:tcW w:w="1134" w:type="dxa"/>
-            <w:shd w:val="clear" w:color="auto" w:fill="auto"/>
             <w:vAlign w:val="center"/>
           </w:tcPr>
           <w:p>
@@ -8656,7 +8603,6 @@
             <w:tcBorders>
               <w:right w:val="single" w:sz="4" w:space="0" w:color="auto"/>
             </w:tcBorders>
-            <w:shd w:val="clear" w:color="auto" w:fill="auto"/>
             <w:vAlign w:val="center"/>
           </w:tcPr>
           <w:p>
@@ -8961,16 +8907,7 @@
                 <w:sz w:val="24"/>
                 <w:szCs w:val="24"/>
               </w:rPr>
-              <w:t xml:space="preserve">Компоненты программно-технических архитектур, </w:t>
-            </w:r>
-            <w:r>
-              <w:rPr>
-                <w:rFonts w:ascii="Times New Roman" w:eastAsia="Times New Roman" w:hAnsi="Times New Roman" w:cs="Times New Roman" w:hint="cs"/>
-                <w:sz w:val="24"/>
-                <w:szCs w:val="24"/>
-              </w:rPr>
-              <w:lastRenderedPageBreak/>
-              <w:t xml:space="preserve">существующие приложения и интерфейсы взаимодействия с ними. </w:t>
+              <w:t xml:space="preserve">Компоненты программно-технических архитектур, существующие приложения и интерфейсы взаимодействия с ними. </w:t>
             </w:r>
           </w:p>
           <w:p>
@@ -9558,7 +9495,6 @@
                 <w:sz w:val="24"/>
                 <w:szCs w:val="24"/>
               </w:rPr>
-              <w:lastRenderedPageBreak/>
               <w:t>Основы международных стандартов финансовой отчетности.</w:t>
             </w:r>
           </w:p>
@@ -10088,16 +10024,7 @@
                 <w:sz w:val="24"/>
                 <w:szCs w:val="24"/>
               </w:rPr>
-              <w:t xml:space="preserve">Синтаксис языка программирования тестируемого ПО, особенности программирования на этом языке, стандартные </w:t>
-            </w:r>
-            <w:r>
-              <w:rPr>
-                <w:rFonts w:ascii="Times New Roman" w:eastAsia="Times New Roman" w:hAnsi="Times New Roman" w:cs="Times New Roman" w:hint="cs"/>
-                <w:sz w:val="24"/>
-                <w:szCs w:val="24"/>
-              </w:rPr>
-              <w:lastRenderedPageBreak/>
-              <w:t xml:space="preserve">библиотеки языка программирования. </w:t>
+              <w:t xml:space="preserve">Синтаксис языка программирования тестируемого ПО, особенности программирования на этом языке, стандартные библиотеки языка программирования. </w:t>
             </w:r>
           </w:p>
           <w:p>
@@ -10810,7 +10737,6 @@
                 <w:sz w:val="24"/>
                 <w:szCs w:val="24"/>
               </w:rPr>
-              <w:lastRenderedPageBreak/>
               <w:t xml:space="preserve">Языки, утилиты и среды программирования, средства пакетного выполнения процедур. </w:t>
             </w:r>
           </w:p>
@@ -10822,7 +10748,6 @@
             <w:tcBorders>
               <w:left w:val="single" w:sz="4" w:space="0" w:color="auto"/>
             </w:tcBorders>
-            <w:shd w:val="clear" w:color="auto" w:fill="auto"/>
             <w:vAlign w:val="center"/>
           </w:tcPr>
           <w:p>
@@ -10866,7 +10791,6 @@
             <w:tcBorders>
               <w:right w:val="single" w:sz="4" w:space="0" w:color="auto"/>
             </w:tcBorders>
-            <w:shd w:val="clear" w:color="auto" w:fill="auto"/>
             <w:vAlign w:val="center"/>
           </w:tcPr>
           <w:p>
@@ -11524,16 +11448,7 @@
                 <w:sz w:val="24"/>
                 <w:szCs w:val="24"/>
               </w:rPr>
-              <w:t xml:space="preserve">Применять алгоритмы решения типовых задач в </w:t>
-            </w:r>
-            <w:r>
-              <w:rPr>
-                <w:rFonts w:ascii="Times New Roman" w:eastAsia="Times New Roman" w:hAnsi="Times New Roman" w:cs="Times New Roman" w:hint="cs"/>
-                <w:sz w:val="24"/>
-                <w:szCs w:val="24"/>
-              </w:rPr>
-              <w:lastRenderedPageBreak/>
-              <w:t>соответствующих областях.</w:t>
+              <w:t>Применять алгоритмы решения типовых задач в соответствующих областях.</w:t>
             </w:r>
           </w:p>
           <w:p>
@@ -12131,16 +12046,7 @@
                 <w:sz w:val="24"/>
                 <w:szCs w:val="24"/>
               </w:rPr>
-              <w:t xml:space="preserve">Устанавливать корректную последовательность операций при </w:t>
-            </w:r>
-            <w:r>
-              <w:rPr>
-                <w:rFonts w:ascii="Times New Roman" w:eastAsia="Times New Roman" w:hAnsi="Times New Roman" w:cs="Times New Roman" w:hint="cs"/>
-                <w:sz w:val="24"/>
-                <w:szCs w:val="24"/>
-              </w:rPr>
-              <w:lastRenderedPageBreak/>
-              <w:t xml:space="preserve">выполнении тестирования ПО. </w:t>
+              <w:t xml:space="preserve">Устанавливать корректную последовательность операций при выполнении тестирования ПО. </w:t>
             </w:r>
           </w:p>
           <w:p>
@@ -12174,7 +12080,6 @@
             <w:tcBorders>
               <w:left w:val="single" w:sz="4" w:space="0" w:color="auto"/>
             </w:tcBorders>
-            <w:shd w:val="clear" w:color="auto" w:fill="auto"/>
             <w:vAlign w:val="center"/>
           </w:tcPr>
           <w:p>
@@ -12218,7 +12123,6 @@
                 <w:sz w:val="24"/>
                 <w:szCs w:val="24"/>
               </w:rPr>
-              <w:lastRenderedPageBreak/>
               <w:t>4</w:t>
             </w:r>
           </w:p>
@@ -12226,7 +12130,6 @@
         <w:tc>
           <w:tcPr>
             <w:tcW w:w="7488" w:type="dxa"/>
-            <w:shd w:val="clear" w:color="auto" w:fill="auto"/>
             <w:vAlign w:val="center"/>
           </w:tcPr>
           <w:p>
@@ -12254,7 +12157,6 @@
         <w:tc>
           <w:tcPr>
             <w:tcW w:w="1134" w:type="dxa"/>
-            <w:shd w:val="clear" w:color="auto" w:fill="auto"/>
             <w:vAlign w:val="center"/>
           </w:tcPr>
           <w:p>
@@ -12309,7 +12211,6 @@
             <w:tcBorders>
               <w:right w:val="single" w:sz="4" w:space="0" w:color="auto"/>
             </w:tcBorders>
-            <w:shd w:val="clear" w:color="auto" w:fill="auto"/>
             <w:vAlign w:val="center"/>
           </w:tcPr>
           <w:p>
@@ -13005,16 +12906,7 @@
                 <w:sz w:val="24"/>
                 <w:szCs w:val="24"/>
               </w:rPr>
-              <w:t xml:space="preserve">Написание/настройка программ для автоматизированного </w:t>
-            </w:r>
-            <w:r>
-              <w:rPr>
-                <w:rFonts w:ascii="Times New Roman" w:eastAsia="Times New Roman" w:hAnsi="Times New Roman" w:cs="Times New Roman" w:hint="cs"/>
-                <w:sz w:val="24"/>
-                <w:szCs w:val="24"/>
-              </w:rPr>
-              <w:lastRenderedPageBreak/>
-              <w:t xml:space="preserve">тестирования ПО (при необходимости). </w:t>
+              <w:t xml:space="preserve">Написание/настройка программ для автоматизированного тестирования ПО (при необходимости). </w:t>
             </w:r>
           </w:p>
           <w:p>
@@ -13763,16 +13655,7 @@
                 <w:sz w:val="24"/>
                 <w:szCs w:val="24"/>
               </w:rPr>
-              <w:t xml:space="preserve">Основы работы в операционной системе, в которой </w:t>
-            </w:r>
-            <w:r>
-              <w:rPr>
-                <w:rFonts w:ascii="Times New Roman" w:eastAsia="Times New Roman" w:hAnsi="Times New Roman" w:cs="Times New Roman" w:hint="cs"/>
-                <w:sz w:val="24"/>
-                <w:szCs w:val="24"/>
-              </w:rPr>
-              <w:lastRenderedPageBreak/>
-              <w:t xml:space="preserve">производится тестирование, на уровне, необходимом для тестирования ПО соответствующего типа. </w:t>
+              <w:t xml:space="preserve">Основы работы в операционной системе, в которой производится тестирование, на уровне, необходимом для тестирования ПО соответствующего типа. </w:t>
             </w:r>
           </w:p>
           <w:p>
@@ -14370,16 +14253,7 @@
                 <w:sz w:val="24"/>
                 <w:szCs w:val="24"/>
               </w:rPr>
-              <w:t xml:space="preserve">Руководящие и нормативные материалы, регламентирующие методы разработки алгоритмов и программ и использования </w:t>
-            </w:r>
-            <w:r>
-              <w:rPr>
-                <w:rFonts w:ascii="Times New Roman" w:eastAsia="Times New Roman" w:hAnsi="Times New Roman" w:cs="Times New Roman" w:hint="cs"/>
-                <w:sz w:val="24"/>
-                <w:szCs w:val="24"/>
-              </w:rPr>
-              <w:lastRenderedPageBreak/>
-              <w:t>вычислительной техники при обработке информации.</w:t>
+              <w:t>Руководящие и нормативные материалы, регламентирующие методы разработки алгоритмов и программ и использования вычислительной техники при обработке информации.</w:t>
             </w:r>
           </w:p>
           <w:p>
@@ -15021,7 +14895,6 @@
             <w:tcBorders>
               <w:left w:val="single" w:sz="4" w:space="0" w:color="auto"/>
             </w:tcBorders>
-            <w:shd w:val="clear" w:color="auto" w:fill="auto"/>
             <w:vAlign w:val="center"/>
           </w:tcPr>
           <w:p>
@@ -15065,7 +14938,6 @@
             <w:tcBorders>
               <w:right w:val="single" w:sz="4" w:space="0" w:color="auto"/>
             </w:tcBorders>
-            <w:shd w:val="clear" w:color="auto" w:fill="auto"/>
             <w:vAlign w:val="center"/>
           </w:tcPr>
           <w:p>
@@ -15107,16 +14979,7 @@
                 <w:sz w:val="24"/>
                 <w:szCs w:val="24"/>
               </w:rPr>
-              <w:t xml:space="preserve">Анализировать значения полученных характеристик </w:t>
-            </w:r>
-            <w:r>
-              <w:rPr>
-                <w:rFonts w:ascii="Times New Roman" w:eastAsia="Times New Roman" w:hAnsi="Times New Roman" w:cs="Times New Roman" w:hint="cs"/>
-                <w:sz w:val="24"/>
-                <w:szCs w:val="24"/>
-              </w:rPr>
-              <w:lastRenderedPageBreak/>
-              <w:t xml:space="preserve">компьютерного программного обеспечения. </w:t>
+              <w:t xml:space="preserve">Анализировать значения полученных характеристик компьютерного программного обеспечения. </w:t>
             </w:r>
           </w:p>
           <w:p>
@@ -15829,7 +15692,6 @@
                 <w:sz w:val="24"/>
                 <w:szCs w:val="24"/>
               </w:rPr>
-              <w:lastRenderedPageBreak/>
               <w:t xml:space="preserve">Получать замечания у экспертов и вносить исправления в документ. </w:t>
             </w:r>
           </w:p>
@@ -16479,7 +16341,6 @@
                 <w:sz w:val="24"/>
                 <w:szCs w:val="24"/>
               </w:rPr>
-              <w:lastRenderedPageBreak/>
               <w:t xml:space="preserve">Разрабатывать руководство пользователя прикладного программного средства. </w:t>
             </w:r>
           </w:p>
@@ -16938,7 +16799,6 @@
             <w:tcBorders>
               <w:left w:val="single" w:sz="4" w:space="0" w:color="auto"/>
             </w:tcBorders>
-            <w:shd w:val="clear" w:color="auto" w:fill="auto"/>
             <w:vAlign w:val="center"/>
           </w:tcPr>
           <w:p>
@@ -16982,7 +16842,6 @@
                 <w:sz w:val="24"/>
                 <w:szCs w:val="24"/>
               </w:rPr>
-              <w:lastRenderedPageBreak/>
               <w:t>5</w:t>
             </w:r>
           </w:p>
@@ -16990,7 +16849,6 @@
         <w:tc>
           <w:tcPr>
             <w:tcW w:w="7488" w:type="dxa"/>
-            <w:shd w:val="clear" w:color="auto" w:fill="auto"/>
             <w:vAlign w:val="center"/>
           </w:tcPr>
           <w:p>
@@ -17018,7 +16876,6 @@
         <w:tc>
           <w:tcPr>
             <w:tcW w:w="1134" w:type="dxa"/>
-            <w:shd w:val="clear" w:color="auto" w:fill="auto"/>
             <w:vAlign w:val="center"/>
           </w:tcPr>
           <w:p>
@@ -17073,7 +16930,6 @@
             <w:tcBorders>
               <w:right w:val="single" w:sz="4" w:space="0" w:color="auto"/>
             </w:tcBorders>
-            <w:shd w:val="clear" w:color="auto" w:fill="auto"/>
             <w:vAlign w:val="center"/>
           </w:tcPr>
           <w:p>
@@ -17322,7 +17178,6 @@
                 <w:sz w:val="24"/>
                 <w:szCs w:val="24"/>
               </w:rPr>
-              <w:lastRenderedPageBreak/>
               <w:t xml:space="preserve">Основные виды диагностических данных проверки работоспособности компьютерного программного обеспечения и способы их представления. </w:t>
             </w:r>
           </w:p>
@@ -17932,7 +17787,6 @@
             <w:tcBorders>
               <w:left w:val="single" w:sz="4" w:space="0" w:color="auto"/>
             </w:tcBorders>
-            <w:shd w:val="clear" w:color="auto" w:fill="auto"/>
             <w:vAlign w:val="center"/>
           </w:tcPr>
           <w:p>
@@ -17976,7 +17830,6 @@
             <w:tcBorders>
               <w:right w:val="single" w:sz="4" w:space="0" w:color="auto"/>
             </w:tcBorders>
-            <w:shd w:val="clear" w:color="auto" w:fill="auto"/>
             <w:vAlign w:val="center"/>
           </w:tcPr>
           <w:p>
@@ -18466,7 +18319,6 @@
             <w:tcBorders>
               <w:left w:val="single" w:sz="4" w:space="0" w:color="auto"/>
             </w:tcBorders>
-            <w:shd w:val="clear" w:color="auto" w:fill="auto"/>
             <w:vAlign w:val="center"/>
           </w:tcPr>
           <w:p>
@@ -18489,7 +18341,7 @@
     </w:tbl>
     <w:p>
       <w:pPr>
-        <w:pStyle w:val="CommentText"/>
+        <w:pStyle w:val="aff4"/>
         <w:rPr>
           <w:b/>
           <w:i/>
@@ -18501,7 +18353,7 @@
     </w:p>
     <w:p>
       <w:pPr>
-        <w:pStyle w:val="CommentText"/>
+        <w:pStyle w:val="aff4"/>
         <w:rPr>
           <w:b/>
           <w:i/>
@@ -18604,7 +18456,7 @@
     </w:p>
     <w:p>
       <w:pPr>
-        <w:pStyle w:val="BodyText"/>
+        <w:pStyle w:val="af1"/>
         <w:widowControl/>
         <w:ind w:firstLine="709"/>
         <w:rPr>
@@ -18680,7 +18532,7 @@
     </w:p>
     <w:p>
       <w:pPr>
-        <w:pStyle w:val="BodyText"/>
+        <w:pStyle w:val="af1"/>
         <w:widowControl/>
         <w:ind w:firstLine="709"/>
         <w:jc w:val="right"/>
@@ -18718,7 +18570,7 @@
     </w:p>
     <w:p>
       <w:pPr>
-        <w:pStyle w:val="BodyText"/>
+        <w:pStyle w:val="af1"/>
         <w:widowControl/>
         <w:ind w:firstLine="709"/>
         <w:rPr>
@@ -18840,7 +18692,6 @@
                 <w:rFonts w:ascii="Times New Roman" w:hAnsi="Times New Roman" w:cs="Times New Roman" w:hint="cs"/>
                 <w:b/>
               </w:rPr>
-              <w:lastRenderedPageBreak/>
               <w:t>Критерий / Модуль</w:t>
             </w:r>
           </w:p>
@@ -20834,7 +20685,6 @@
           <w:tcPr>
             <w:tcW w:w="4814" w:type="dxa"/>
             <w:vMerge w:val="restart"/>
-            <w:shd w:val="clear" w:color="auto" w:fill="auto"/>
           </w:tcPr>
           <w:p>
             <w:pPr>
@@ -20917,7 +20767,6 @@
           <w:tcPr>
             <w:tcW w:w="4814" w:type="dxa"/>
             <w:vMerge/>
-            <w:shd w:val="clear" w:color="auto" w:fill="auto"/>
           </w:tcPr>
           <w:p>
             <w:pPr>
@@ -20981,7 +20830,6 @@
           <w:tcPr>
             <w:tcW w:w="4814" w:type="dxa"/>
             <w:vMerge/>
-            <w:shd w:val="clear" w:color="auto" w:fill="auto"/>
           </w:tcPr>
           <w:p>
             <w:pPr>
@@ -21045,7 +20893,6 @@
           <w:tcPr>
             <w:tcW w:w="4814" w:type="dxa"/>
             <w:vMerge/>
-            <w:shd w:val="clear" w:color="auto" w:fill="auto"/>
           </w:tcPr>
           <w:p>
             <w:pPr>
@@ -21109,7 +20956,6 @@
           <w:tcPr>
             <w:tcW w:w="4814" w:type="dxa"/>
             <w:vMerge/>
-            <w:shd w:val="clear" w:color="auto" w:fill="auto"/>
           </w:tcPr>
           <w:p>
             <w:pPr>
@@ -21172,7 +21018,6 @@
           <w:tcPr>
             <w:tcW w:w="4814" w:type="dxa"/>
             <w:vMerge/>
-            <w:shd w:val="clear" w:color="auto" w:fill="auto"/>
           </w:tcPr>
           <w:p>
             <w:pPr>
@@ -21235,7 +21080,6 @@
           <w:tcPr>
             <w:tcW w:w="4814" w:type="dxa"/>
             <w:vMerge/>
-            <w:shd w:val="clear" w:color="auto" w:fill="auto"/>
           </w:tcPr>
           <w:p>
             <w:pPr>
@@ -21448,7 +21292,6 @@
           <w:sz w:val="28"/>
           <w:szCs w:val="28"/>
         </w:rPr>
-        <w:lastRenderedPageBreak/>
         <w:t>Вне зависимости от количества модулей, КЗ включа</w:t>
       </w:r>
       <w:r>
@@ -22070,7 +21913,6 @@
           <w:sz w:val="28"/>
           <w:szCs w:val="28"/>
         </w:rPr>
-        <w:lastRenderedPageBreak/>
         <w:t xml:space="preserve">В качестве бэкенда будет использован SAAS решение на примере </w:t>
       </w:r>
       <w:bookmarkStart w:id="12" w:name="OLE_LINK25"/>
@@ -22126,7 +21968,7 @@
           <w:sz w:val="28"/>
           <w:szCs w:val="28"/>
         </w:rPr>
-        <w:t>таск-трекер</w:t>
+        <w:t>таск</w:t>
       </w:r>
       <w:proofErr w:type="spellEnd"/>
       <w:r>
@@ -22136,7 +21978,7 @@
           <w:sz w:val="28"/>
           <w:szCs w:val="28"/>
         </w:rPr>
-        <w:t xml:space="preserve">). Каждая задача будет помечена соответствующим спринтом. Конкурсант должен выполнять поочередно спринты и в свободном режиме задачи в рамках спринта. </w:t>
+        <w:t xml:space="preserve">-трекер). Каждая задача будет помечена соответствующим спринтом. Конкурсант должен выполнять поочередно спринты и в свободном режиме задачи в рамках спринта. </w:t>
       </w:r>
     </w:p>
     <w:p>
@@ -22158,27 +22000,7 @@
           <w:sz w:val="28"/>
           <w:szCs w:val="28"/>
         </w:rPr>
-        <w:t xml:space="preserve">Каждая задача должна пройти все следующие этапы на </w:t>
-      </w:r>
-      <w:proofErr w:type="spellStart"/>
-      <w:r>
-        <w:rPr>
-          <w:rFonts w:ascii="Times New Roman" w:eastAsia="Times New Roman" w:hAnsi="Times New Roman" w:cs="Times New Roman" w:hint="cs"/>
-          <w:bCs/>
-          <w:sz w:val="28"/>
-          <w:szCs w:val="28"/>
-        </w:rPr>
-        <w:t>канбан</w:t>
-      </w:r>
-      <w:proofErr w:type="spellEnd"/>
-      <w:r>
-        <w:rPr>
-          <w:rFonts w:ascii="Times New Roman" w:eastAsia="Times New Roman" w:hAnsi="Times New Roman" w:cs="Times New Roman" w:hint="cs"/>
-          <w:bCs/>
-          <w:sz w:val="28"/>
-          <w:szCs w:val="28"/>
-        </w:rPr>
-        <w:t xml:space="preserve"> доске (предусмотрено ограничение в получении баллов в случае, если задача не удовлетворяет условия ниже):</w:t>
+        <w:t>Каждая задача должна пройти все следующие этапы на канбан доске (предусмотрено ограничение в получении баллов в случае, если задача не удовлетворяет условия ниже):</w:t>
       </w:r>
     </w:p>
     <w:p>
@@ -22596,7 +22418,7 @@
       <w:hyperlink r:id="rId9" w:history="1">
         <w:r>
           <w:rPr>
-            <w:rStyle w:val="Hyperlink"/>
+            <w:rStyle w:val="ae"/>
             <w:rFonts w:ascii="Times New Roman" w:eastAsia="Calibri" w:hAnsi="Times New Roman" w:cs="Times New Roman" w:hint="cs"/>
           </w:rPr>
           <w:t>https://www.figma.com/design/pbwY6r5TtWUkxMsoJBWf0c/Matule-2026?node-id=0-1&amp;t=IQsIknZ1tZSt3fFa-1</w:t>
@@ -22625,7 +22447,6 @@
           <w:szCs w:val="24"/>
           <w:u w:val="single"/>
         </w:rPr>
-        <w:lastRenderedPageBreak/>
         <w:t>Возможно</w:t>
       </w:r>
       <w:proofErr w:type="gramEnd"/>
@@ -23158,7 +22979,6 @@
           <w:sz w:val="28"/>
           <w:szCs w:val="28"/>
         </w:rPr>
-        <w:lastRenderedPageBreak/>
         <w:t xml:space="preserve">Файлы проекта распределены по папкам в соответствии с архитектурой. Допустимо использование папки Common для общих файлов. Файлы настроек проекта типа </w:t>
       </w:r>
       <w:proofErr w:type="spellStart"/>
@@ -23404,7 +23224,7 @@
       </w:pPr>
       <w:r>
         <w:rPr>
-          <w:rStyle w:val="Hyperlink"/>
+          <w:rStyle w:val="ae"/>
           <w:rFonts w:ascii="Times New Roman" w:eastAsia="Times New Roman" w:hAnsi="Times New Roman" w:cs="Times New Roman" w:hint="cs"/>
           <w:color w:val="111111"/>
           <w:sz w:val="28"/>
@@ -23417,7 +23237,7 @@
       <w:proofErr w:type="gramStart"/>
       <w:r>
         <w:rPr>
-          <w:rStyle w:val="Hyperlink"/>
+          <w:rStyle w:val="ae"/>
           <w:rFonts w:ascii="Times New Roman" w:eastAsia="Times New Roman" w:hAnsi="Times New Roman" w:cs="Times New Roman" w:hint="cs"/>
           <w:color w:val="111111"/>
           <w:sz w:val="28"/>
@@ -23430,7 +23250,7 @@
       <w:proofErr w:type="gramEnd"/>
       <w:r>
         <w:rPr>
-          <w:rStyle w:val="Hyperlink"/>
+          <w:rStyle w:val="ae"/>
           <w:rFonts w:ascii="Times New Roman" w:eastAsia="Times New Roman" w:hAnsi="Times New Roman" w:cs="Times New Roman" w:hint="cs"/>
           <w:color w:val="111111"/>
           <w:sz w:val="28"/>
@@ -23472,7 +23292,7 @@
         <w:ind w:firstLine="709"/>
         <w:jc w:val="both"/>
         <w:rPr>
-          <w:rStyle w:val="Hyperlink"/>
+          <w:rStyle w:val="ae"/>
           <w:rFonts w:ascii="Times New Roman" w:hAnsi="Times New Roman" w:cs="Times New Roman"/>
           <w:color w:val="111111"/>
           <w:sz w:val="28"/>
@@ -23482,7 +23302,7 @@
       </w:pPr>
       <w:r>
         <w:rPr>
-          <w:rStyle w:val="Hyperlink"/>
+          <w:rStyle w:val="ae"/>
           <w:rFonts w:ascii="Times New Roman" w:eastAsia="Times New Roman" w:hAnsi="Times New Roman" w:cs="Times New Roman" w:hint="cs"/>
           <w:color w:val="111111"/>
           <w:sz w:val="28"/>
@@ -23494,7 +23314,7 @@
       <w:proofErr w:type="spellStart"/>
       <w:r>
         <w:rPr>
-          <w:rStyle w:val="Hyperlink"/>
+          <w:rStyle w:val="ae"/>
           <w:rFonts w:ascii="Times New Roman" w:eastAsia="Times New Roman" w:hAnsi="Times New Roman" w:cs="Times New Roman" w:hint="cs"/>
           <w:color w:val="111111"/>
           <w:sz w:val="28"/>
@@ -23505,7 +23325,7 @@
       </w:r>
       <w:r>
         <w:rPr>
-          <w:rStyle w:val="Hyperlink"/>
+          <w:rStyle w:val="ae"/>
           <w:rFonts w:ascii="Times New Roman" w:eastAsia="Times New Roman" w:hAnsi="Times New Roman" w:cs="Times New Roman" w:hint="cs"/>
           <w:color w:val="111111"/>
           <w:sz w:val="28"/>
@@ -23516,7 +23336,7 @@
       </w:r>
       <w:r>
         <w:rPr>
-          <w:rStyle w:val="Hyperlink"/>
+          <w:rStyle w:val="ae"/>
           <w:rFonts w:ascii="Times New Roman" w:eastAsia="Times New Roman" w:hAnsi="Times New Roman" w:cs="Times New Roman" w:hint="cs"/>
           <w:color w:val="111111"/>
           <w:sz w:val="28"/>
@@ -23526,7 +23346,7 @@
       </w:r>
       <w:r>
         <w:rPr>
-          <w:rStyle w:val="Hyperlink"/>
+          <w:rStyle w:val="ae"/>
           <w:rFonts w:ascii="Times New Roman" w:eastAsia="Times New Roman" w:hAnsi="Times New Roman" w:cs="Times New Roman" w:hint="cs"/>
           <w:color w:val="111111"/>
           <w:sz w:val="28"/>
@@ -23537,7 +23357,7 @@
       </w:r>
       <w:r>
         <w:rPr>
-          <w:rStyle w:val="Hyperlink"/>
+          <w:rStyle w:val="ae"/>
           <w:rFonts w:ascii="Times New Roman" w:hAnsi="Times New Roman" w:cs="Times New Roman" w:hint="cs"/>
           <w:color w:val="111111"/>
           <w:sz w:val="28"/>
@@ -23549,7 +23369,7 @@
       <w:proofErr w:type="spellEnd"/>
       <w:r>
         <w:rPr>
-          <w:rStyle w:val="Hyperlink"/>
+          <w:rStyle w:val="ae"/>
           <w:rFonts w:ascii="Times New Roman" w:hAnsi="Times New Roman" w:cs="Times New Roman" w:hint="cs"/>
           <w:color w:val="111111"/>
           <w:sz w:val="28"/>
@@ -23560,7 +23380,7 @@
       </w:r>
       <w:r>
         <w:rPr>
-          <w:rStyle w:val="Hyperlink"/>
+          <w:rStyle w:val="ae"/>
           <w:rFonts w:ascii="Times New Roman" w:hAnsi="Times New Roman" w:cs="Times New Roman" w:hint="cs"/>
           <w:color w:val="111111"/>
           <w:sz w:val="28"/>
@@ -23571,7 +23391,7 @@
       </w:r>
       <w:r>
         <w:rPr>
-          <w:rStyle w:val="Hyperlink"/>
+          <w:rStyle w:val="ae"/>
           <w:rFonts w:ascii="Times New Roman" w:eastAsia="Times New Roman" w:hAnsi="Times New Roman" w:cs="Times New Roman" w:hint="cs"/>
           <w:color w:val="111111"/>
           <w:sz w:val="28"/>
@@ -23587,7 +23407,7 @@
         <w:ind w:firstLine="709"/>
         <w:jc w:val="both"/>
         <w:rPr>
-          <w:rStyle w:val="Hyperlink"/>
+          <w:rStyle w:val="ae"/>
           <w:rFonts w:ascii="Times New Roman" w:hAnsi="Times New Roman" w:cs="Times New Roman"/>
           <w:color w:val="111111"/>
           <w:sz w:val="28"/>
@@ -23597,14 +23417,13 @@
       </w:pPr>
       <w:r>
         <w:rPr>
-          <w:rStyle w:val="Hyperlink"/>
+          <w:rStyle w:val="ae"/>
           <w:rFonts w:ascii="Times New Roman" w:hAnsi="Times New Roman" w:cs="Times New Roman" w:hint="cs"/>
           <w:color w:val="111111"/>
           <w:sz w:val="28"/>
           <w:szCs w:val="28"/>
           <w:u w:val="none"/>
         </w:rPr>
-        <w:lastRenderedPageBreak/>
         <w:t>Все вызовы методов сетевого слоя должны вызываться через уровень абстракции, так как библиотека сетевого слоя может быть заменена на другую.</w:t>
       </w:r>
     </w:p>
@@ -23614,7 +23433,7 @@
         <w:ind w:firstLine="709"/>
         <w:jc w:val="both"/>
         <w:rPr>
-          <w:rStyle w:val="Hyperlink"/>
+          <w:rStyle w:val="ae"/>
           <w:rFonts w:ascii="Times New Roman" w:hAnsi="Times New Roman" w:cs="Times New Roman"/>
           <w:color w:val="111111"/>
           <w:sz w:val="28"/>
@@ -23624,7 +23443,7 @@
       </w:pPr>
       <w:r>
         <w:rPr>
-          <w:rStyle w:val="Hyperlink"/>
+          <w:rStyle w:val="ae"/>
           <w:rFonts w:ascii="Times New Roman" w:eastAsia="Times New Roman" w:hAnsi="Times New Roman" w:cs="Times New Roman" w:hint="cs"/>
           <w:color w:val="111111"/>
           <w:sz w:val="28"/>
@@ -23637,7 +23456,7 @@
       <w:proofErr w:type="gramStart"/>
       <w:r>
         <w:rPr>
-          <w:rStyle w:val="Hyperlink"/>
+          <w:rStyle w:val="ae"/>
           <w:rFonts w:ascii="Times New Roman" w:eastAsia="Times New Roman" w:hAnsi="Times New Roman" w:cs="Times New Roman" w:hint="cs"/>
           <w:color w:val="111111"/>
           <w:sz w:val="28"/>
@@ -23650,7 +23469,7 @@
       <w:proofErr w:type="gramEnd"/>
       <w:r>
         <w:rPr>
-          <w:rStyle w:val="Hyperlink"/>
+          <w:rStyle w:val="ae"/>
           <w:rFonts w:ascii="Times New Roman" w:eastAsia="Times New Roman" w:hAnsi="Times New Roman" w:cs="Times New Roman" w:hint="cs"/>
           <w:color w:val="111111"/>
           <w:sz w:val="28"/>
@@ -23993,7 +23812,7 @@
       </w:r>
       <w:r>
         <w:rPr>
-          <w:rStyle w:val="Hyperlink"/>
+          <w:rStyle w:val="ae"/>
           <w:rFonts w:ascii="Times New Roman" w:eastAsia="Calibri" w:hAnsi="Times New Roman" w:cs="Times New Roman" w:hint="cs"/>
         </w:rPr>
         <w:t>https://www.figma.com/design/pbwY6r5TtWUkxMsoJBWf0c/Matule-2026?node-id=0-1&amp;t=IQsIknZ1tZSt3fFa-1</w:t>
@@ -24211,7 +24030,6 @@
           <w:sz w:val="28"/>
           <w:szCs w:val="28"/>
         </w:rPr>
-        <w:lastRenderedPageBreak/>
         <w:tab/>
         <w:t xml:space="preserve">Б) </w:t>
       </w:r>
@@ -24688,7 +24506,6 @@
       </w:r>
       <w:bookmarkStart w:id="40" w:name="OLE_LINK85"/>
       <w:bookmarkStart w:id="41" w:name="OLE_LINK86"/>
-      <w:proofErr w:type="spellStart"/>
       <w:r>
         <w:rPr>
           <w:rFonts w:ascii="Times New Roman" w:eastAsia="Times New Roman" w:hAnsi="Times New Roman" w:cs="Times New Roman" w:hint="cs"/>
@@ -24701,7 +24518,6 @@
       </w:r>
       <w:bookmarkEnd w:id="40"/>
       <w:bookmarkEnd w:id="41"/>
-      <w:proofErr w:type="spellEnd"/>
       <w:r>
         <w:rPr>
           <w:rFonts w:ascii="Times New Roman" w:eastAsia="Times New Roman" w:hAnsi="Times New Roman" w:cs="Times New Roman" w:hint="cs"/>
@@ -24860,7 +24676,7 @@
       </w:pPr>
       <w:r>
         <w:rPr>
-          <w:rStyle w:val="Hyperlink"/>
+          <w:rStyle w:val="ae"/>
           <w:rFonts w:ascii="Times New Roman" w:eastAsia="Times New Roman" w:hAnsi="Times New Roman" w:cs="Times New Roman" w:hint="cs"/>
           <w:color w:val="000000"/>
           <w:sz w:val="28"/>
@@ -24873,7 +24689,7 @@
       <w:bookmarkStart w:id="49" w:name="OLE_LINK136"/>
       <w:r>
         <w:rPr>
-          <w:rStyle w:val="Hyperlink"/>
+          <w:rStyle w:val="ae"/>
           <w:rFonts w:ascii="Times New Roman" w:eastAsia="Times New Roman" w:hAnsi="Times New Roman" w:cs="Times New Roman" w:hint="cs"/>
           <w:color w:val="000000"/>
           <w:sz w:val="28"/>
@@ -24885,7 +24701,7 @@
       <w:proofErr w:type="spellStart"/>
       <w:r>
         <w:rPr>
-          <w:rStyle w:val="Hyperlink"/>
+          <w:rStyle w:val="ae"/>
           <w:rFonts w:ascii="Times New Roman" w:eastAsia="Times New Roman" w:hAnsi="Times New Roman" w:cs="Times New Roman" w:hint="cs"/>
           <w:bCs/>
           <w:color w:val="000000"/>
@@ -24898,7 +24714,7 @@
       <w:proofErr w:type="spellEnd"/>
       <w:r>
         <w:rPr>
-          <w:rStyle w:val="Hyperlink"/>
+          <w:rStyle w:val="ae"/>
           <w:rFonts w:ascii="Times New Roman" w:eastAsia="Times New Roman" w:hAnsi="Times New Roman" w:cs="Times New Roman" w:hint="cs"/>
           <w:bCs/>
           <w:color w:val="000000"/>
@@ -24910,7 +24726,7 @@
       </w:r>
       <w:r>
         <w:rPr>
-          <w:rStyle w:val="Hyperlink"/>
+          <w:rStyle w:val="ae"/>
           <w:rFonts w:ascii="Times New Roman" w:eastAsia="Times New Roman" w:hAnsi="Times New Roman" w:cs="Times New Roman" w:hint="cs"/>
           <w:color w:val="000000"/>
           <w:sz w:val="28"/>
@@ -24922,7 +24738,7 @@
       <w:proofErr w:type="spellStart"/>
       <w:r>
         <w:rPr>
-          <w:rStyle w:val="Hyperlink"/>
+          <w:rStyle w:val="ae"/>
           <w:rFonts w:ascii="Times New Roman" w:eastAsia="Times New Roman" w:hAnsi="Times New Roman" w:cs="Times New Roman" w:hint="cs"/>
           <w:color w:val="000000"/>
           <w:sz w:val="28"/>
@@ -24935,7 +24751,7 @@
       <w:proofErr w:type="spellEnd"/>
       <w:r>
         <w:rPr>
-          <w:rStyle w:val="Hyperlink"/>
+          <w:rStyle w:val="ae"/>
           <w:rFonts w:ascii="Times New Roman" w:eastAsia="Times New Roman" w:hAnsi="Times New Roman" w:cs="Times New Roman" w:hint="cs"/>
           <w:color w:val="000000"/>
           <w:sz w:val="28"/>
@@ -24946,7 +24762,7 @@
       </w:r>
       <w:r>
         <w:rPr>
-          <w:rStyle w:val="Hyperlink"/>
+          <w:rStyle w:val="ae"/>
           <w:rFonts w:ascii="Times New Roman" w:eastAsia="Times New Roman" w:hAnsi="Times New Roman" w:cs="Times New Roman" w:hint="cs"/>
           <w:color w:val="000000"/>
           <w:sz w:val="28"/>
@@ -24958,7 +24774,7 @@
       </w:r>
       <w:r>
         <w:rPr>
-          <w:rStyle w:val="Hyperlink"/>
+          <w:rStyle w:val="ae"/>
           <w:rFonts w:ascii="Times New Roman" w:eastAsia="Times New Roman" w:hAnsi="Times New Roman" w:cs="Times New Roman" w:hint="cs"/>
           <w:color w:val="000000"/>
           <w:sz w:val="28"/>
@@ -24971,7 +24787,7 @@
       <w:bookmarkEnd w:id="49"/>
       <w:r>
         <w:rPr>
-          <w:rStyle w:val="Hyperlink"/>
+          <w:rStyle w:val="ae"/>
           <w:rFonts w:ascii="Times New Roman" w:eastAsia="Times New Roman" w:hAnsi="Times New Roman" w:cs="Times New Roman" w:hint="cs"/>
           <w:bCs/>
           <w:color w:val="000000"/>
@@ -25186,7 +25002,6 @@
           <w:sz w:val="28"/>
           <w:szCs w:val="28"/>
         </w:rPr>
-        <w:lastRenderedPageBreak/>
         <w:t xml:space="preserve">Реализуйте проверку </w:t>
       </w:r>
       <w:proofErr w:type="spellStart"/>
@@ -25492,7 +25307,7 @@
       <w:bookmarkStart w:id="76" w:name="OLE_LINK158"/>
       <w:r>
         <w:rPr>
-          <w:rStyle w:val="Hyperlink"/>
+          <w:rStyle w:val="ae"/>
           <w:rFonts w:ascii="Times New Roman" w:eastAsia="Times New Roman" w:hAnsi="Times New Roman" w:cs="Times New Roman" w:hint="cs"/>
           <w:color w:val="000000"/>
           <w:sz w:val="28"/>
@@ -25578,7 +25393,7 @@
       </w:pPr>
       <w:r>
         <w:rPr>
-          <w:rStyle w:val="Hyperlink"/>
+          <w:rStyle w:val="ae"/>
           <w:rFonts w:ascii="Times New Roman" w:eastAsia="Times New Roman" w:hAnsi="Times New Roman" w:cs="Times New Roman" w:hint="cs"/>
           <w:bCs/>
           <w:color w:val="111111"/>
@@ -25731,7 +25546,7 @@
       </w:pPr>
       <w:r>
         <w:rPr>
-          <w:rStyle w:val="Hyperlink"/>
+          <w:rStyle w:val="ae"/>
           <w:rFonts w:ascii="Times New Roman" w:hAnsi="Times New Roman" w:cs="Times New Roman" w:hint="cs"/>
           <w:color w:val="111111"/>
           <w:sz w:val="28"/>
@@ -25744,7 +25559,7 @@
       <w:bookmarkStart w:id="89" w:name="OLE_LINK187"/>
       <w:r>
         <w:rPr>
-          <w:rStyle w:val="Hyperlink"/>
+          <w:rStyle w:val="ae"/>
           <w:rFonts w:ascii="Times New Roman" w:hAnsi="Times New Roman" w:cs="Times New Roman" w:hint="cs"/>
           <w:color w:val="111111"/>
           <w:sz w:val="28"/>
@@ -25755,7 +25570,7 @@
       </w:r>
       <w:r>
         <w:rPr>
-          <w:rStyle w:val="Hyperlink"/>
+          <w:rStyle w:val="ae"/>
           <w:rFonts w:ascii="Times New Roman" w:hAnsi="Times New Roman" w:cs="Times New Roman" w:hint="cs"/>
           <w:color w:val="111111"/>
           <w:sz w:val="28"/>
@@ -25769,7 +25584,7 @@
       <w:bookmarkEnd w:id="89"/>
       <w:r>
         <w:rPr>
-          <w:rStyle w:val="Hyperlink"/>
+          <w:rStyle w:val="ae"/>
           <w:rFonts w:ascii="Times New Roman" w:hAnsi="Times New Roman" w:cs="Times New Roman" w:hint="cs"/>
           <w:color w:val="111111"/>
           <w:sz w:val="28"/>
@@ -25781,7 +25596,7 @@
       </w:r>
       <w:r>
         <w:rPr>
-          <w:rStyle w:val="Hyperlink"/>
+          <w:rStyle w:val="ae"/>
           <w:rFonts w:ascii="Times New Roman" w:hAnsi="Times New Roman" w:cs="Times New Roman" w:hint="cs"/>
           <w:color w:val="111111"/>
           <w:sz w:val="28"/>
@@ -25894,7 +25709,7 @@
       <w:bookmarkStart w:id="95" w:name="OLE_LINK161"/>
       <w:r>
         <w:rPr>
-          <w:rStyle w:val="Hyperlink"/>
+          <w:rStyle w:val="ae"/>
           <w:rFonts w:ascii="Times New Roman" w:eastAsia="Times New Roman" w:hAnsi="Times New Roman" w:cs="Times New Roman" w:hint="cs"/>
           <w:color w:val="000000"/>
           <w:sz w:val="28"/>
@@ -26050,7 +25865,6 @@
           <w:sz w:val="28"/>
           <w:szCs w:val="28"/>
         </w:rPr>
-        <w:lastRenderedPageBreak/>
         <w:t>Реализуйте удаление из корзины</w:t>
       </w:r>
       <w:bookmarkEnd w:id="108"/>
@@ -26810,7 +26624,6 @@
           <w:sz w:val="28"/>
           <w:szCs w:val="28"/>
         </w:rPr>
-        <w:lastRenderedPageBreak/>
         <w:t>Запросы к серверу:</w:t>
       </w:r>
     </w:p>
@@ -27163,7 +26976,7 @@
       </w:pPr>
       <w:r>
         <w:rPr>
-          <w:rStyle w:val="Hyperlink"/>
+          <w:rStyle w:val="ae"/>
           <w:rFonts w:ascii="Times New Roman" w:eastAsia="Times New Roman" w:hAnsi="Times New Roman" w:cs="Times New Roman" w:hint="cs"/>
           <w:color w:val="111111"/>
           <w:sz w:val="28"/>
@@ -27174,7 +26987,7 @@
       </w:r>
       <w:r>
         <w:rPr>
-          <w:rStyle w:val="Hyperlink"/>
+          <w:rStyle w:val="ae"/>
           <w:rFonts w:ascii="Times New Roman" w:eastAsia="Times New Roman" w:hAnsi="Times New Roman" w:cs="Times New Roman" w:hint="cs"/>
           <w:color w:val="111111"/>
           <w:sz w:val="28"/>
@@ -27186,7 +26999,7 @@
       </w:r>
       <w:r>
         <w:rPr>
-          <w:rStyle w:val="Hyperlink"/>
+          <w:rStyle w:val="ae"/>
           <w:rFonts w:ascii="Times New Roman" w:eastAsia="Times New Roman" w:hAnsi="Times New Roman" w:cs="Times New Roman" w:hint="cs"/>
           <w:color w:val="111111"/>
           <w:sz w:val="28"/>
@@ -27197,7 +27010,7 @@
       </w:r>
       <w:r>
         <w:rPr>
-          <w:rStyle w:val="Hyperlink"/>
+          <w:rStyle w:val="ae"/>
           <w:rFonts w:ascii="Times New Roman" w:eastAsia="Times New Roman" w:hAnsi="Times New Roman" w:cs="Times New Roman" w:hint="cs"/>
           <w:color w:val="FF0000"/>
           <w:sz w:val="28"/>
@@ -27208,7 +27021,7 @@
       </w:r>
       <w:r>
         <w:rPr>
-          <w:rStyle w:val="Hyperlink"/>
+          <w:rStyle w:val="ae"/>
           <w:rFonts w:ascii="Times New Roman" w:eastAsia="Times New Roman" w:hAnsi="Times New Roman" w:cs="Times New Roman" w:hint="cs"/>
           <w:color w:val="111111"/>
           <w:sz w:val="28"/>
@@ -27220,7 +27033,7 @@
       <w:proofErr w:type="gramStart"/>
       <w:r>
         <w:rPr>
-          <w:rStyle w:val="Hyperlink"/>
+          <w:rStyle w:val="ae"/>
           <w:rFonts w:ascii="Times New Roman" w:eastAsia="Times New Roman" w:hAnsi="Times New Roman" w:cs="Times New Roman" w:hint="cs"/>
           <w:color w:val="111111"/>
           <w:sz w:val="28"/>
@@ -27232,7 +27045,7 @@
       <w:proofErr w:type="gramEnd"/>
       <w:r>
         <w:rPr>
-          <w:rStyle w:val="Hyperlink"/>
+          <w:rStyle w:val="ae"/>
           <w:rFonts w:ascii="Times New Roman" w:eastAsia="Times New Roman" w:hAnsi="Times New Roman" w:cs="Times New Roman" w:hint="cs"/>
           <w:color w:val="111111"/>
           <w:sz w:val="28"/>
@@ -27317,12 +27130,11 @@
           <w:szCs w:val="28"/>
           <w:shd w:val="clear" w:color="auto" w:fill="FFFF00"/>
         </w:rPr>
-        <w:lastRenderedPageBreak/>
         <w:t xml:space="preserve">2 </w:t>
       </w:r>
       <w:r>
         <w:rPr>
-          <w:rStyle w:val="Hyperlink"/>
+          <w:rStyle w:val="ae"/>
           <w:rFonts w:ascii="Times New Roman" w:eastAsia="Times New Roman" w:hAnsi="Times New Roman" w:cs="Times New Roman" w:hint="cs"/>
           <w:bCs/>
           <w:color w:val="111111"/>
@@ -27347,7 +27159,7 @@
       </w:pPr>
       <w:r>
         <w:rPr>
-          <w:rStyle w:val="Hyperlink"/>
+          <w:rStyle w:val="ae"/>
           <w:rFonts w:ascii="Times New Roman" w:eastAsia="Times New Roman" w:hAnsi="Times New Roman" w:cs="Times New Roman" w:hint="cs"/>
           <w:bCs/>
           <w:color w:val="111111"/>
@@ -27359,7 +27171,7 @@
       </w:r>
       <w:r>
         <w:rPr>
-          <w:rStyle w:val="Hyperlink"/>
+          <w:rStyle w:val="ae"/>
           <w:rFonts w:ascii="Times New Roman" w:eastAsia="Times New Roman" w:hAnsi="Times New Roman" w:cs="Times New Roman" w:hint="cs"/>
           <w:bCs/>
           <w:color w:val="111111"/>
@@ -27384,7 +27196,7 @@
       </w:pPr>
       <w:r>
         <w:rPr>
-          <w:rStyle w:val="Hyperlink"/>
+          <w:rStyle w:val="ae"/>
           <w:rFonts w:ascii="Times New Roman" w:eastAsia="Times New Roman" w:hAnsi="Times New Roman" w:cs="Times New Roman" w:hint="cs"/>
           <w:bCs/>
           <w:color w:val="111111"/>
@@ -27426,7 +27238,7 @@
       </w:pPr>
       <w:r>
         <w:rPr>
-          <w:rStyle w:val="Hyperlink"/>
+          <w:rStyle w:val="ae"/>
           <w:rFonts w:ascii="Times New Roman" w:eastAsia="Times New Roman" w:hAnsi="Times New Roman" w:cs="Times New Roman" w:hint="cs"/>
           <w:color w:val="111111"/>
           <w:sz w:val="28"/>
@@ -27437,7 +27249,7 @@
       </w:r>
       <w:r>
         <w:rPr>
-          <w:rStyle w:val="Hyperlink"/>
+          <w:rStyle w:val="ae"/>
           <w:rFonts w:ascii="Times New Roman" w:eastAsia="Times New Roman" w:hAnsi="Times New Roman" w:cs="Times New Roman" w:hint="cs"/>
           <w:color w:val="111111"/>
           <w:sz w:val="28"/>
@@ -27449,7 +27261,7 @@
       </w:r>
       <w:r>
         <w:rPr>
-          <w:rStyle w:val="Hyperlink"/>
+          <w:rStyle w:val="ae"/>
           <w:rFonts w:ascii="Times New Roman" w:eastAsia="Times New Roman" w:hAnsi="Times New Roman" w:cs="Times New Roman" w:hint="cs"/>
           <w:color w:val="111111"/>
           <w:sz w:val="28"/>
@@ -27460,7 +27272,7 @@
       </w:r>
       <w:r>
         <w:rPr>
-          <w:rStyle w:val="Hyperlink"/>
+          <w:rStyle w:val="ae"/>
           <w:rFonts w:ascii="Times New Roman" w:eastAsia="Times New Roman" w:hAnsi="Times New Roman" w:cs="Times New Roman" w:hint="cs"/>
           <w:color w:val="111111"/>
           <w:sz w:val="28"/>
@@ -27472,7 +27284,7 @@
       </w:r>
       <w:r>
         <w:rPr>
-          <w:rStyle w:val="Hyperlink"/>
+          <w:rStyle w:val="ae"/>
           <w:rFonts w:ascii="Times New Roman" w:eastAsia="Times New Roman" w:hAnsi="Times New Roman" w:cs="Times New Roman" w:hint="cs"/>
           <w:color w:val="FF0000"/>
           <w:sz w:val="28"/>
@@ -27484,7 +27296,7 @@
       </w:r>
       <w:r>
         <w:rPr>
-          <w:rStyle w:val="Hyperlink"/>
+          <w:rStyle w:val="ae"/>
           <w:rFonts w:ascii="Times New Roman" w:eastAsia="Times New Roman" w:hAnsi="Times New Roman" w:cs="Times New Roman" w:hint="cs"/>
           <w:color w:val="111111"/>
           <w:sz w:val="28"/>
@@ -27497,7 +27309,7 @@
       <w:proofErr w:type="gramStart"/>
       <w:r>
         <w:rPr>
-          <w:rStyle w:val="Hyperlink"/>
+          <w:rStyle w:val="ae"/>
           <w:rFonts w:ascii="Times New Roman" w:eastAsia="Times New Roman" w:hAnsi="Times New Roman" w:cs="Times New Roman" w:hint="cs"/>
           <w:color w:val="111111"/>
           <w:sz w:val="28"/>
@@ -27510,7 +27322,7 @@
       <w:proofErr w:type="gramEnd"/>
       <w:r>
         <w:rPr>
-          <w:rStyle w:val="Hyperlink"/>
+          <w:rStyle w:val="ae"/>
           <w:rFonts w:ascii="Times New Roman" w:eastAsia="Times New Roman" w:hAnsi="Times New Roman" w:cs="Times New Roman" w:hint="cs"/>
           <w:color w:val="111111"/>
           <w:sz w:val="28"/>
@@ -27743,7 +27555,6 @@
           <w:sz w:val="28"/>
           <w:szCs w:val="28"/>
         </w:rPr>
-        <w:lastRenderedPageBreak/>
         <w:t>- Проект корректно сохранен в ветку Спринт Х и не требует дополнительного разархивирования.</w:t>
       </w:r>
     </w:p>
@@ -27753,7 +27564,7 @@
         <w:ind w:firstLine="709"/>
         <w:jc w:val="both"/>
         <w:rPr>
-          <w:rStyle w:val="Hyperlink"/>
+          <w:rStyle w:val="ae"/>
           <w:rFonts w:ascii="Times New Roman" w:eastAsia="Times New Roman" w:hAnsi="Times New Roman" w:cs="Times New Roman"/>
           <w:color w:val="000000"/>
           <w:sz w:val="28"/>
@@ -27763,7 +27574,7 @@
       </w:pPr>
       <w:r>
         <w:rPr>
-          <w:rStyle w:val="Hyperlink"/>
+          <w:rStyle w:val="ae"/>
           <w:rFonts w:ascii="Times New Roman" w:eastAsia="Times New Roman" w:hAnsi="Times New Roman" w:cs="Times New Roman" w:hint="cs"/>
           <w:color w:val="000000"/>
           <w:sz w:val="28"/>
@@ -27775,7 +27586,7 @@
       <w:proofErr w:type="spellStart"/>
       <w:r>
         <w:rPr>
-          <w:rStyle w:val="Hyperlink"/>
+          <w:rStyle w:val="ae"/>
           <w:rFonts w:ascii="Times New Roman" w:eastAsia="Times New Roman" w:hAnsi="Times New Roman" w:cs="Times New Roman" w:hint="cs"/>
           <w:color w:val="000000"/>
           <w:sz w:val="28"/>
@@ -27787,7 +27598,7 @@
       <w:proofErr w:type="spellEnd"/>
       <w:r>
         <w:rPr>
-          <w:rStyle w:val="Hyperlink"/>
+          <w:rStyle w:val="ae"/>
           <w:rFonts w:ascii="Times New Roman" w:eastAsia="Times New Roman" w:hAnsi="Times New Roman" w:cs="Times New Roman" w:hint="cs"/>
           <w:color w:val="000000"/>
           <w:sz w:val="28"/>
@@ -27799,7 +27610,7 @@
       <w:proofErr w:type="spellStart"/>
       <w:r>
         <w:rPr>
-          <w:rStyle w:val="Hyperlink"/>
+          <w:rStyle w:val="ae"/>
           <w:rFonts w:ascii="Times New Roman" w:eastAsia="Times New Roman" w:hAnsi="Times New Roman" w:cs="Times New Roman" w:hint="cs"/>
           <w:color w:val="000000"/>
           <w:sz w:val="28"/>
@@ -27811,7 +27622,7 @@
       <w:proofErr w:type="spellEnd"/>
       <w:r>
         <w:rPr>
-          <w:rStyle w:val="Hyperlink"/>
+          <w:rStyle w:val="ae"/>
           <w:rFonts w:ascii="Times New Roman" w:eastAsia="Times New Roman" w:hAnsi="Times New Roman" w:cs="Times New Roman" w:hint="cs"/>
           <w:color w:val="000000"/>
           <w:sz w:val="28"/>
@@ -28009,7 +27820,7 @@
       </w:pPr>
       <w:r>
         <w:rPr>
-          <w:rStyle w:val="Hyperlink"/>
+          <w:rStyle w:val="ae"/>
           <w:rFonts w:ascii="Times New Roman" w:eastAsia="Times New Roman" w:hAnsi="Times New Roman" w:cs="Times New Roman" w:hint="cs"/>
           <w:color w:val="111111"/>
           <w:sz w:val="28"/>
@@ -28021,7 +27832,7 @@
       <w:proofErr w:type="spellStart"/>
       <w:r>
         <w:rPr>
-          <w:rStyle w:val="Hyperlink"/>
+          <w:rStyle w:val="ae"/>
           <w:rFonts w:ascii="Times New Roman" w:eastAsia="Times New Roman" w:hAnsi="Times New Roman" w:cs="Times New Roman" w:hint="cs"/>
           <w:color w:val="111111"/>
           <w:sz w:val="28"/>
@@ -28033,7 +27844,7 @@
       <w:proofErr w:type="spellEnd"/>
       <w:r>
         <w:rPr>
-          <w:rStyle w:val="Hyperlink"/>
+          <w:rStyle w:val="ae"/>
           <w:rFonts w:ascii="Times New Roman" w:eastAsia="Times New Roman" w:hAnsi="Times New Roman" w:cs="Times New Roman" w:hint="cs"/>
           <w:color w:val="111111"/>
           <w:sz w:val="28"/>
@@ -28045,7 +27856,7 @@
       <w:proofErr w:type="spellStart"/>
       <w:r>
         <w:rPr>
-          <w:rStyle w:val="Hyperlink"/>
+          <w:rStyle w:val="ae"/>
           <w:rFonts w:ascii="Times New Roman" w:eastAsia="Times New Roman" w:hAnsi="Times New Roman" w:cs="Times New Roman" w:hint="cs"/>
           <w:color w:val="111111"/>
           <w:sz w:val="28"/>
@@ -28057,7 +27868,7 @@
       <w:proofErr w:type="spellEnd"/>
       <w:r>
         <w:rPr>
-          <w:rStyle w:val="Hyperlink"/>
+          <w:rStyle w:val="ae"/>
           <w:rFonts w:ascii="Times New Roman" w:eastAsia="Times New Roman" w:hAnsi="Times New Roman" w:cs="Times New Roman" w:hint="cs"/>
           <w:color w:val="111111"/>
           <w:sz w:val="28"/>
@@ -28124,7 +27935,7 @@
       <w:bookmarkEnd w:id="143"/>
       <w:r>
         <w:rPr>
-          <w:rStyle w:val="Hyperlink"/>
+          <w:rStyle w:val="ae"/>
           <w:rFonts w:ascii="Times New Roman" w:eastAsia="Times New Roman" w:hAnsi="Times New Roman" w:cs="Times New Roman" w:hint="cs"/>
           <w:color w:val="111111"/>
           <w:sz w:val="28"/>
@@ -28153,7 +27964,7 @@
       </w:pPr>
       <w:r>
         <w:rPr>
-          <w:rStyle w:val="Hyperlink"/>
+          <w:rStyle w:val="ae"/>
           <w:rFonts w:ascii="Times New Roman" w:eastAsia="Times New Roman" w:hAnsi="Times New Roman" w:cs="Times New Roman" w:hint="cs"/>
           <w:color w:val="111111"/>
           <w:sz w:val="28"/>
@@ -28349,7 +28160,6 @@
           <w:sz w:val="28"/>
           <w:szCs w:val="28"/>
         </w:rPr>
-        <w:lastRenderedPageBreak/>
         <w:t xml:space="preserve">2. </w:t>
       </w:r>
       <w:r>
@@ -28379,7 +28189,7 @@
       <w:bookmarkEnd w:id="151"/>
       <w:r>
         <w:rPr>
-          <w:rStyle w:val="Hyperlink"/>
+          <w:rStyle w:val="ae"/>
           <w:rFonts w:ascii="Times New Roman" w:hAnsi="Times New Roman" w:cs="Times New Roman" w:hint="cs"/>
           <w:color w:val="111111"/>
           <w:sz w:val="28"/>
@@ -28392,7 +28202,7 @@
       <w:bookmarkStart w:id="153" w:name="OLE_LINK58"/>
       <w:r>
         <w:rPr>
-          <w:rStyle w:val="Hyperlink"/>
+          <w:rStyle w:val="ae"/>
           <w:rFonts w:ascii="Times New Roman" w:hAnsi="Times New Roman" w:cs="Times New Roman" w:hint="cs"/>
           <w:color w:val="111111"/>
           <w:sz w:val="28"/>
@@ -28405,7 +28215,7 @@
       <w:bookmarkEnd w:id="153"/>
       <w:r>
         <w:rPr>
-          <w:rStyle w:val="Hyperlink"/>
+          <w:rStyle w:val="ae"/>
           <w:rFonts w:ascii="Times New Roman" w:hAnsi="Times New Roman" w:cs="Times New Roman" w:hint="cs"/>
           <w:color w:val="111111"/>
           <w:sz w:val="28"/>
@@ -28426,7 +28236,7 @@
       </w:pPr>
       <w:r>
         <w:rPr>
-          <w:rStyle w:val="Hyperlink"/>
+          <w:rStyle w:val="ae"/>
           <w:rFonts w:ascii="Times New Roman" w:eastAsia="Times New Roman" w:hAnsi="Times New Roman" w:cs="Times New Roman" w:hint="cs"/>
           <w:color w:val="111111"/>
           <w:sz w:val="28"/>
@@ -28789,7 +28599,7 @@
     </w:p>
     <w:p>
       <w:pPr>
-        <w:pStyle w:val="ListParagraph"/>
+        <w:pStyle w:val="aff1"/>
         <w:numPr>
           <w:ilvl w:val="6"/>
           <w:numId w:val="29"/>
@@ -28836,7 +28646,7 @@
     </w:p>
     <w:p>
       <w:pPr>
-        <w:pStyle w:val="ListParagraph"/>
+        <w:pStyle w:val="aff1"/>
         <w:numPr>
           <w:ilvl w:val="1"/>
           <w:numId w:val="29"/>
@@ -28874,7 +28684,7 @@
     </w:p>
     <w:p>
       <w:pPr>
-        <w:pStyle w:val="ListParagraph"/>
+        <w:pStyle w:val="aff1"/>
         <w:numPr>
           <w:ilvl w:val="1"/>
           <w:numId w:val="29"/>
@@ -28943,7 +28753,7 @@
     </w:p>
     <w:p>
       <w:pPr>
-        <w:pStyle w:val="ListParagraph"/>
+        <w:pStyle w:val="aff1"/>
         <w:numPr>
           <w:ilvl w:val="1"/>
           <w:numId w:val="29"/>
@@ -29010,7 +28820,7 @@
     </w:p>
     <w:p>
       <w:pPr>
-        <w:pStyle w:val="ListParagraph"/>
+        <w:pStyle w:val="aff1"/>
         <w:numPr>
           <w:ilvl w:val="1"/>
           <w:numId w:val="29"/>
@@ -29032,7 +28842,6 @@
           <w:sz w:val="28"/>
           <w:szCs w:val="28"/>
         </w:rPr>
-        <w:lastRenderedPageBreak/>
         <w:t xml:space="preserve">Карточка </w:t>
       </w:r>
       <w:proofErr w:type="spellStart"/>
@@ -29078,7 +28887,7 @@
     </w:p>
     <w:p>
       <w:pPr>
-        <w:pStyle w:val="ListParagraph"/>
+        <w:pStyle w:val="aff1"/>
         <w:numPr>
           <w:ilvl w:val="1"/>
           <w:numId w:val="29"/>
@@ -29133,7 +28942,7 @@
     </w:p>
     <w:p>
       <w:pPr>
-        <w:pStyle w:val="ListParagraph"/>
+        <w:pStyle w:val="aff1"/>
         <w:numPr>
           <w:ilvl w:val="3"/>
           <w:numId w:val="32"/>
@@ -29614,7 +29423,6 @@
           <w:sz w:val="28"/>
           <w:szCs w:val="28"/>
         </w:rPr>
-        <w:lastRenderedPageBreak/>
         <w:t>- Проект корректно сохранен в ветку Спринт Х и не требует дополнительного разархивирования.</w:t>
       </w:r>
     </w:p>
@@ -30281,7 +30089,7 @@
     </w:p>
     <w:p>
       <w:pPr>
-        <w:pStyle w:val="ListParagraph"/>
+        <w:pStyle w:val="aff1"/>
         <w:spacing w:after="0" w:line="360" w:lineRule="auto"/>
         <w:ind w:left="993"/>
         <w:jc w:val="both"/>
@@ -30638,16 +30446,7 @@
           <w:sz w:val="28"/>
           <w:szCs w:val="28"/>
         </w:rPr>
-        <w:t xml:space="preserve"> должны принести на площадку мобильные устройства согласно инфраструктурному листу. Данные </w:t>
-      </w:r>
-      <w:r>
-        <w:rPr>
-          <w:rFonts w:ascii="Times New Roman" w:eastAsia="Times New Roman" w:hAnsi="Times New Roman" w:cs="Times New Roman"/>
-          <w:sz w:val="28"/>
-          <w:szCs w:val="28"/>
-        </w:rPr>
-        <w:lastRenderedPageBreak/>
-        <w:t>мобильные устройства будут сброшены до состояния заводских настроек перед чемпионатом. Данные устройства будут находиться на территории площадки до окончания чемпионата.</w:t>
+        <w:t xml:space="preserve"> должны принести на площадку мобильные устройства согласно инфраструктурному листу. Данные мобильные устройства будут сброшены до состояния заводских настроек перед чемпионатом. Данные устройства будут находиться на территории площадки до окончания чемпионата.</w:t>
       </w:r>
     </w:p>
     <w:p>
@@ -30954,16 +30753,7 @@
           <w:sz w:val="28"/>
           <w:szCs w:val="28"/>
         </w:rPr>
-        <w:t xml:space="preserve">Экспертам разрешается пользоваться личными компьютерами, планшетами или мобильными телефонами, находясь в помещении </w:t>
-      </w:r>
-      <w:r>
-        <w:rPr>
-          <w:rFonts w:ascii="Times New Roman" w:eastAsia="Times New Roman" w:hAnsi="Times New Roman" w:cs="Times New Roman"/>
-          <w:sz w:val="28"/>
-          <w:szCs w:val="28"/>
-        </w:rPr>
-        <w:lastRenderedPageBreak/>
-        <w:t>для</w:t>
+        <w:t>Экспертам разрешается пользоваться личными компьютерами, планшетами или мобильными телефонами, находясь в помещении для</w:t>
       </w:r>
       <w:r>
         <w:rPr>
@@ -31373,7 +31163,7 @@
 </file>
 
 <file path=word/endnotes.xml><?xml version="1.0" encoding="utf-8"?>
-<w:endnotes xmlns:wpc="http://schemas.microsoft.com/office/word/2010/wordprocessingCanvas" xmlns:cx="http://schemas.microsoft.com/office/drawing/2014/chartex" xmlns:cx1="http://schemas.microsoft.com/office/drawing/2015/9/8/chartex" xmlns:cx2="http://schemas.microsoft.com/office/drawing/2015/10/21/chartex" xmlns:cx3="http://schemas.microsoft.com/office/drawing/2016/5/9/chartex" xmlns:cx4="http://schemas.microsoft.com/office/drawing/2016/5/10/chartex" xmlns:cx5="http://schemas.microsoft.com/office/drawing/2016/5/11/chartex" xmlns:cx6="http://schemas.microsoft.com/office/drawing/2016/5/12/chartex" xmlns:cx7="http://schemas.microsoft.com/office/drawing/2016/5/13/chartex" xmlns:cx8="http://schemas.microsoft.com/office/drawing/2016/5/14/chartex" xmlns:mc="http://schemas.openxmlformats.org/markup-compatibility/2006" xmlns:aink="http://schemas.microsoft.com/office/drawing/2016/ink" xmlns:am3d="http://schemas.microsoft.com/office/drawing/2017/model3d" xmlns:o="urn:schemas-microsoft-com:office:office" xmlns:oel="http://schemas.microsoft.com/office/2019/extlst" xmlns:r="http://schemas.openxmlformats.org/officeDocument/2006/relationships" xmlns:m="http://schemas.openxmlformats.org/officeDocument/2006/math" xmlns:v="urn:schemas-microsoft-com:vml" xmlns:wp14="http://schemas.microsoft.com/office/word/2010/wordprocessingDrawing" xmlns:wp="http://schemas.openxmlformats.org/drawingml/2006/wordprocessingDrawing" xmlns:w10="urn:schemas-microsoft-com:office:word" xmlns:w="http://schemas.openxmlformats.org/wordprocessingml/2006/main" xmlns:w14="http://schemas.microsoft.com/office/word/2010/wordml" xmlns:w15="http://schemas.microsoft.com/office/word/2012/wordml" xmlns:w16cex="http://schemas.microsoft.com/office/word/2018/wordml/cex" xmlns:w16cid="http://schemas.microsoft.com/office/word/2016/wordml/cid" xmlns:w16="http://schemas.microsoft.com/office/word/2018/wordml" xmlns:w16sdtdh="http://schemas.microsoft.com/office/word/2020/wordml/sdtdatahash" xmlns:w16se="http://schemas.microsoft.com/office/word/2015/wordml/symex" xmlns:wpg="http://schemas.microsoft.com/office/word/2010/wordprocessingGroup" xmlns:wpi="http://schemas.microsoft.com/office/word/2010/wordprocessingInk" xmlns:wne="http://schemas.microsoft.com/office/word/2006/wordml" xmlns:wps="http://schemas.microsoft.com/office/word/2010/wordprocessingShape" mc:Ignorable="w14 w15 w16se w16cid w16 w16cex w16sdtdh wp14">
+<w:endnotes xmlns:wpc="http://schemas.microsoft.com/office/word/2010/wordprocessingCanvas" xmlns:cx="http://schemas.microsoft.com/office/drawing/2014/chartex" xmlns:cx1="http://schemas.microsoft.com/office/drawing/2015/9/8/chartex" xmlns:cx2="http://schemas.microsoft.com/office/drawing/2015/10/21/chartex" xmlns:cx3="http://schemas.microsoft.com/office/drawing/2016/5/9/chartex" xmlns:cx4="http://schemas.microsoft.com/office/drawing/2016/5/10/chartex" xmlns:cx5="http://schemas.microsoft.com/office/drawing/2016/5/11/chartex" xmlns:cx6="http://schemas.microsoft.com/office/drawing/2016/5/12/chartex" xmlns:cx7="http://schemas.microsoft.com/office/drawing/2016/5/13/chartex" xmlns:cx8="http://schemas.microsoft.com/office/drawing/2016/5/14/chartex" xmlns:mc="http://schemas.openxmlformats.org/markup-compatibility/2006" xmlns:aink="http://schemas.microsoft.com/office/drawing/2016/ink" xmlns:am3d="http://schemas.microsoft.com/office/drawing/2017/model3d" xmlns:o="urn:schemas-microsoft-com:office:office" xmlns:oel="http://schemas.microsoft.com/office/2019/extlst" xmlns:r="http://schemas.openxmlformats.org/officeDocument/2006/relationships" xmlns:m="http://schemas.openxmlformats.org/officeDocument/2006/math" xmlns:v="urn:schemas-microsoft-com:vml" xmlns:wp14="http://schemas.microsoft.com/office/word/2010/wordprocessingDrawing" xmlns:wp="http://schemas.openxmlformats.org/drawingml/2006/wordprocessingDrawing" xmlns:w10="urn:schemas-microsoft-com:office:word" xmlns:w="http://schemas.openxmlformats.org/wordprocessingml/2006/main" xmlns:w14="http://schemas.microsoft.com/office/word/2010/wordml" xmlns:w15="http://schemas.microsoft.com/office/word/2012/wordml" xmlns:w16cex="http://schemas.microsoft.com/office/word/2018/wordml/cex" xmlns:w16cid="http://schemas.microsoft.com/office/word/2016/wordml/cid" xmlns:w16="http://schemas.microsoft.com/office/word/2018/wordml" xmlns:w16du="http://schemas.microsoft.com/office/word/2023/wordml/word16du" xmlns:w16sdtdh="http://schemas.microsoft.com/office/word/2020/wordml/sdtdatahash" xmlns:w16sdtfl="http://schemas.microsoft.com/office/word/2024/wordml/sdtformatlock" xmlns:w16se="http://schemas.microsoft.com/office/word/2015/wordml/symex" xmlns:wpg="http://schemas.microsoft.com/office/word/2010/wordprocessingGroup" xmlns:wpi="http://schemas.microsoft.com/office/word/2010/wordprocessingInk" xmlns:wne="http://schemas.microsoft.com/office/word/2006/wordml" xmlns:wps="http://schemas.microsoft.com/office/word/2010/wordprocessingShape" mc:Ignorable="w14 w15 w16se w16cid w16 w16cex w16sdtdh w16sdtfl w16du wp14">
   <w:endnote w:type="separator" w:id="-1">
     <w:p>
       <w:pPr>
@@ -31398,7 +31188,7 @@
 </file>
 
 <file path=word/footer1.xml><?xml version="1.0" encoding="utf-8"?>
-<w:ftr xmlns:wpc="http://schemas.microsoft.com/office/word/2010/wordprocessingCanvas" xmlns:cx="http://schemas.microsoft.com/office/drawing/2014/chartex" xmlns:cx1="http://schemas.microsoft.com/office/drawing/2015/9/8/chartex" xmlns:cx2="http://schemas.microsoft.com/office/drawing/2015/10/21/chartex" xmlns:cx3="http://schemas.microsoft.com/office/drawing/2016/5/9/chartex" xmlns:cx4="http://schemas.microsoft.com/office/drawing/2016/5/10/chartex" xmlns:cx5="http://schemas.microsoft.com/office/drawing/2016/5/11/chartex" xmlns:cx6="http://schemas.microsoft.com/office/drawing/2016/5/12/chartex" xmlns:cx7="http://schemas.microsoft.com/office/drawing/2016/5/13/chartex" xmlns:cx8="http://schemas.microsoft.com/office/drawing/2016/5/14/chartex" xmlns:mc="http://schemas.openxmlformats.org/markup-compatibility/2006" xmlns:aink="http://schemas.microsoft.com/office/drawing/2016/ink" xmlns:am3d="http://schemas.microsoft.com/office/drawing/2017/model3d" xmlns:o="urn:schemas-microsoft-com:office:office" xmlns:oel="http://schemas.microsoft.com/office/2019/extlst" xmlns:r="http://schemas.openxmlformats.org/officeDocument/2006/relationships" xmlns:m="http://schemas.openxmlformats.org/officeDocument/2006/math" xmlns:v="urn:schemas-microsoft-com:vml" xmlns:wp14="http://schemas.microsoft.com/office/word/2010/wordprocessingDrawing" xmlns:wp="http://schemas.openxmlformats.org/drawingml/2006/wordprocessingDrawing" xmlns:w10="urn:schemas-microsoft-com:office:word" xmlns:w="http://schemas.openxmlformats.org/wordprocessingml/2006/main" xmlns:w14="http://schemas.microsoft.com/office/word/2010/wordml" xmlns:w15="http://schemas.microsoft.com/office/word/2012/wordml" xmlns:w16cex="http://schemas.microsoft.com/office/word/2018/wordml/cex" xmlns:w16cid="http://schemas.microsoft.com/office/word/2016/wordml/cid" xmlns:w16="http://schemas.microsoft.com/office/word/2018/wordml" xmlns:w16sdtdh="http://schemas.microsoft.com/office/word/2020/wordml/sdtdatahash" xmlns:w16se="http://schemas.microsoft.com/office/word/2015/wordml/symex" xmlns:wpg="http://schemas.microsoft.com/office/word/2010/wordprocessingGroup" xmlns:wpi="http://schemas.microsoft.com/office/word/2010/wordprocessingInk" xmlns:wne="http://schemas.microsoft.com/office/word/2006/wordml" xmlns:wps="http://schemas.microsoft.com/office/word/2010/wordprocessingShape" mc:Ignorable="w14 w15 w16se w16cid w16 w16cex w16sdtdh wp14">
+<w:ftr xmlns:wpc="http://schemas.microsoft.com/office/word/2010/wordprocessingCanvas" xmlns:cx="http://schemas.microsoft.com/office/drawing/2014/chartex" xmlns:cx1="http://schemas.microsoft.com/office/drawing/2015/9/8/chartex" xmlns:cx2="http://schemas.microsoft.com/office/drawing/2015/10/21/chartex" xmlns:cx3="http://schemas.microsoft.com/office/drawing/2016/5/9/chartex" xmlns:cx4="http://schemas.microsoft.com/office/drawing/2016/5/10/chartex" xmlns:cx5="http://schemas.microsoft.com/office/drawing/2016/5/11/chartex" xmlns:cx6="http://schemas.microsoft.com/office/drawing/2016/5/12/chartex" xmlns:cx7="http://schemas.microsoft.com/office/drawing/2016/5/13/chartex" xmlns:cx8="http://schemas.microsoft.com/office/drawing/2016/5/14/chartex" xmlns:mc="http://schemas.openxmlformats.org/markup-compatibility/2006" xmlns:aink="http://schemas.microsoft.com/office/drawing/2016/ink" xmlns:am3d="http://schemas.microsoft.com/office/drawing/2017/model3d" xmlns:o="urn:schemas-microsoft-com:office:office" xmlns:oel="http://schemas.microsoft.com/office/2019/extlst" xmlns:r="http://schemas.openxmlformats.org/officeDocument/2006/relationships" xmlns:m="http://schemas.openxmlformats.org/officeDocument/2006/math" xmlns:v="urn:schemas-microsoft-com:vml" xmlns:wp14="http://schemas.microsoft.com/office/word/2010/wordprocessingDrawing" xmlns:wp="http://schemas.openxmlformats.org/drawingml/2006/wordprocessingDrawing" xmlns:w10="urn:schemas-microsoft-com:office:word" xmlns:w="http://schemas.openxmlformats.org/wordprocessingml/2006/main" xmlns:w14="http://schemas.microsoft.com/office/word/2010/wordml" xmlns:w15="http://schemas.microsoft.com/office/word/2012/wordml" xmlns:w16cex="http://schemas.microsoft.com/office/word/2018/wordml/cex" xmlns:w16cid="http://schemas.microsoft.com/office/word/2016/wordml/cid" xmlns:w16="http://schemas.microsoft.com/office/word/2018/wordml" xmlns:w16du="http://schemas.microsoft.com/office/word/2023/wordml/word16du" xmlns:w16sdtdh="http://schemas.microsoft.com/office/word/2020/wordml/sdtdatahash" xmlns:w16sdtfl="http://schemas.microsoft.com/office/word/2024/wordml/sdtformatlock" xmlns:w16se="http://schemas.microsoft.com/office/word/2015/wordml/symex" xmlns:wpg="http://schemas.microsoft.com/office/word/2010/wordprocessingGroup" xmlns:wpi="http://schemas.microsoft.com/office/word/2010/wordprocessingInk" xmlns:wne="http://schemas.microsoft.com/office/word/2006/wordml" xmlns:wps="http://schemas.microsoft.com/office/word/2010/wordprocessingShape" mc:Ignorable="w14 w15 w16se w16cid w16 w16cex w16sdtdh w16sdtfl w16du wp14">
   <w:sdt>
     <w:sdtPr>
       <w:id w:val="1869104416"/>
@@ -31417,7 +31207,7 @@
     <w:sdtContent>
       <w:p>
         <w:pPr>
-          <w:pStyle w:val="Footer"/>
+          <w:pStyle w:val="a7"/>
           <w:jc w:val="right"/>
           <w:rPr>
             <w:rFonts w:ascii="Times New Roman" w:hAnsi="Times New Roman" w:cs="Times New Roman"/>
@@ -31473,7 +31263,7 @@
 </file>
 
 <file path=word/footnotes.xml><?xml version="1.0" encoding="utf-8"?>
-<w:footnotes xmlns:wpc="http://schemas.microsoft.com/office/word/2010/wordprocessingCanvas" xmlns:cx="http://schemas.microsoft.com/office/drawing/2014/chartex" xmlns:cx1="http://schemas.microsoft.com/office/drawing/2015/9/8/chartex" xmlns:cx2="http://schemas.microsoft.com/office/drawing/2015/10/21/chartex" xmlns:cx3="http://schemas.microsoft.com/office/drawing/2016/5/9/chartex" xmlns:cx4="http://schemas.microsoft.com/office/drawing/2016/5/10/chartex" xmlns:cx5="http://schemas.microsoft.com/office/drawing/2016/5/11/chartex" xmlns:cx6="http://schemas.microsoft.com/office/drawing/2016/5/12/chartex" xmlns:cx7="http://schemas.microsoft.com/office/drawing/2016/5/13/chartex" xmlns:cx8="http://schemas.microsoft.com/office/drawing/2016/5/14/chartex" xmlns:mc="http://schemas.openxmlformats.org/markup-compatibility/2006" xmlns:aink="http://schemas.microsoft.com/office/drawing/2016/ink" xmlns:am3d="http://schemas.microsoft.com/office/drawing/2017/model3d" xmlns:o="urn:schemas-microsoft-com:office:office" xmlns:oel="http://schemas.microsoft.com/office/2019/extlst" xmlns:r="http://schemas.openxmlformats.org/officeDocument/2006/relationships" xmlns:m="http://schemas.openxmlformats.org/officeDocument/2006/math" xmlns:v="urn:schemas-microsoft-com:vml" xmlns:wp14="http://schemas.microsoft.com/office/word/2010/wordprocessingDrawing" xmlns:wp="http://schemas.openxmlformats.org/drawingml/2006/wordprocessingDrawing" xmlns:w10="urn:schemas-microsoft-com:office:word" xmlns:w="http://schemas.openxmlformats.org/wordprocessingml/2006/main" xmlns:w14="http://schemas.microsoft.com/office/word/2010/wordml" xmlns:w15="http://schemas.microsoft.com/office/word/2012/wordml" xmlns:w16cex="http://schemas.microsoft.com/office/word/2018/wordml/cex" xmlns:w16cid="http://schemas.microsoft.com/office/word/2016/wordml/cid" xmlns:w16="http://schemas.microsoft.com/office/word/2018/wordml" xmlns:w16sdtdh="http://schemas.microsoft.com/office/word/2020/wordml/sdtdatahash" xmlns:w16se="http://schemas.microsoft.com/office/word/2015/wordml/symex" xmlns:wpg="http://schemas.microsoft.com/office/word/2010/wordprocessingGroup" xmlns:wpi="http://schemas.microsoft.com/office/word/2010/wordprocessingInk" xmlns:wne="http://schemas.microsoft.com/office/word/2006/wordml" xmlns:wps="http://schemas.microsoft.com/office/word/2010/wordprocessingShape" mc:Ignorable="w14 w15 w16se w16cid w16 w16cex w16sdtdh wp14">
+<w:footnotes xmlns:wpc="http://schemas.microsoft.com/office/word/2010/wordprocessingCanvas" xmlns:cx="http://schemas.microsoft.com/office/drawing/2014/chartex" xmlns:cx1="http://schemas.microsoft.com/office/drawing/2015/9/8/chartex" xmlns:cx2="http://schemas.microsoft.com/office/drawing/2015/10/21/chartex" xmlns:cx3="http://schemas.microsoft.com/office/drawing/2016/5/9/chartex" xmlns:cx4="http://schemas.microsoft.com/office/drawing/2016/5/10/chartex" xmlns:cx5="http://schemas.microsoft.com/office/drawing/2016/5/11/chartex" xmlns:cx6="http://schemas.microsoft.com/office/drawing/2016/5/12/chartex" xmlns:cx7="http://schemas.microsoft.com/office/drawing/2016/5/13/chartex" xmlns:cx8="http://schemas.microsoft.com/office/drawing/2016/5/14/chartex" xmlns:mc="http://schemas.openxmlformats.org/markup-compatibility/2006" xmlns:aink="http://schemas.microsoft.com/office/drawing/2016/ink" xmlns:am3d="http://schemas.microsoft.com/office/drawing/2017/model3d" xmlns:o="urn:schemas-microsoft-com:office:office" xmlns:oel="http://schemas.microsoft.com/office/2019/extlst" xmlns:r="http://schemas.openxmlformats.org/officeDocument/2006/relationships" xmlns:m="http://schemas.openxmlformats.org/officeDocument/2006/math" xmlns:v="urn:schemas-microsoft-com:vml" xmlns:wp14="http://schemas.microsoft.com/office/word/2010/wordprocessingDrawing" xmlns:wp="http://schemas.openxmlformats.org/drawingml/2006/wordprocessingDrawing" xmlns:w10="urn:schemas-microsoft-com:office:word" xmlns:w="http://schemas.openxmlformats.org/wordprocessingml/2006/main" xmlns:w14="http://schemas.microsoft.com/office/word/2010/wordml" xmlns:w15="http://schemas.microsoft.com/office/word/2012/wordml" xmlns:w16cex="http://schemas.microsoft.com/office/word/2018/wordml/cex" xmlns:w16cid="http://schemas.microsoft.com/office/word/2016/wordml/cid" xmlns:w16="http://schemas.microsoft.com/office/word/2018/wordml" xmlns:w16du="http://schemas.microsoft.com/office/word/2023/wordml/word16du" xmlns:w16sdtdh="http://schemas.microsoft.com/office/word/2020/wordml/sdtdatahash" xmlns:w16sdtfl="http://schemas.microsoft.com/office/word/2024/wordml/sdtformatlock" xmlns:w16se="http://schemas.microsoft.com/office/word/2015/wordml/symex" xmlns:wpg="http://schemas.microsoft.com/office/word/2010/wordprocessingGroup" xmlns:wpi="http://schemas.microsoft.com/office/word/2010/wordprocessingInk" xmlns:wne="http://schemas.microsoft.com/office/word/2006/wordml" xmlns:wps="http://schemas.microsoft.com/office/word/2010/wordprocessingShape" mc:Ignorable="w14 w15 w16se w16cid w16 w16cex w16sdtdh w16sdtfl w16du wp14">
   <w:footnote w:type="separator" w:id="-1">
     <w:p>
       <w:pPr>
@@ -31573,7 +31363,7 @@
 </file>
 
 <file path=word/numbering.xml><?xml version="1.0" encoding="utf-8"?>
-<w:numbering xmlns:wpc="http://schemas.microsoft.com/office/word/2010/wordprocessingCanvas" xmlns:cx="http://schemas.microsoft.com/office/drawing/2014/chartex" xmlns:cx1="http://schemas.microsoft.com/office/drawing/2015/9/8/chartex" xmlns:cx2="http://schemas.microsoft.com/office/drawing/2015/10/21/chartex" xmlns:cx3="http://schemas.microsoft.com/office/drawing/2016/5/9/chartex" xmlns:cx4="http://schemas.microsoft.com/office/drawing/2016/5/10/chartex" xmlns:cx5="http://schemas.microsoft.com/office/drawing/2016/5/11/chartex" xmlns:cx6="http://schemas.microsoft.com/office/drawing/2016/5/12/chartex" xmlns:cx7="http://schemas.microsoft.com/office/drawing/2016/5/13/chartex" xmlns:cx8="http://schemas.microsoft.com/office/drawing/2016/5/14/chartex" xmlns:mc="http://schemas.openxmlformats.org/markup-compatibility/2006" xmlns:aink="http://schemas.microsoft.com/office/drawing/2016/ink" xmlns:am3d="http://schemas.microsoft.com/office/drawing/2017/model3d" xmlns:o="urn:schemas-microsoft-com:office:office" xmlns:oel="http://schemas.microsoft.com/office/2019/extlst" xmlns:r="http://schemas.openxmlformats.org/officeDocument/2006/relationships" xmlns:m="http://schemas.openxmlformats.org/officeDocument/2006/math" xmlns:v="urn:schemas-microsoft-com:vml" xmlns:wp14="http://schemas.microsoft.com/office/word/2010/wordprocessingDrawing" xmlns:wp="http://schemas.openxmlformats.org/drawingml/2006/wordprocessingDrawing" xmlns:w10="urn:schemas-microsoft-com:office:word" xmlns:w="http://schemas.openxmlformats.org/wordprocessingml/2006/main" xmlns:w14="http://schemas.microsoft.com/office/word/2010/wordml" xmlns:w15="http://schemas.microsoft.com/office/word/2012/wordml" xmlns:w16cex="http://schemas.microsoft.com/office/word/2018/wordml/cex" xmlns:w16cid="http://schemas.microsoft.com/office/word/2016/wordml/cid" xmlns:w16="http://schemas.microsoft.com/office/word/2018/wordml" xmlns:w16sdtdh="http://schemas.microsoft.com/office/word/2020/wordml/sdtdatahash" xmlns:w16se="http://schemas.microsoft.com/office/word/2015/wordml/symex" xmlns:wpg="http://schemas.microsoft.com/office/word/2010/wordprocessingGroup" xmlns:wpi="http://schemas.microsoft.com/office/word/2010/wordprocessingInk" xmlns:wne="http://schemas.microsoft.com/office/word/2006/wordml" xmlns:wps="http://schemas.microsoft.com/office/word/2010/wordprocessingShape" mc:Ignorable="w14 w15 w16se w16cid w16 w16cex w16sdtdh wp14">
+<w:numbering xmlns:wpc="http://schemas.microsoft.com/office/word/2010/wordprocessingCanvas" xmlns:cx="http://schemas.microsoft.com/office/drawing/2014/chartex" xmlns:cx1="http://schemas.microsoft.com/office/drawing/2015/9/8/chartex" xmlns:cx2="http://schemas.microsoft.com/office/drawing/2015/10/21/chartex" xmlns:cx3="http://schemas.microsoft.com/office/drawing/2016/5/9/chartex" xmlns:cx4="http://schemas.microsoft.com/office/drawing/2016/5/10/chartex" xmlns:cx5="http://schemas.microsoft.com/office/drawing/2016/5/11/chartex" xmlns:cx6="http://schemas.microsoft.com/office/drawing/2016/5/12/chartex" xmlns:cx7="http://schemas.microsoft.com/office/drawing/2016/5/13/chartex" xmlns:cx8="http://schemas.microsoft.com/office/drawing/2016/5/14/chartex" xmlns:mc="http://schemas.openxmlformats.org/markup-compatibility/2006" xmlns:aink="http://schemas.microsoft.com/office/drawing/2016/ink" xmlns:am3d="http://schemas.microsoft.com/office/drawing/2017/model3d" xmlns:o="urn:schemas-microsoft-com:office:office" xmlns:oel="http://schemas.microsoft.com/office/2019/extlst" xmlns:r="http://schemas.openxmlformats.org/officeDocument/2006/relationships" xmlns:m="http://schemas.openxmlformats.org/officeDocument/2006/math" xmlns:v="urn:schemas-microsoft-com:vml" xmlns:wp14="http://schemas.microsoft.com/office/word/2010/wordprocessingDrawing" xmlns:wp="http://schemas.openxmlformats.org/drawingml/2006/wordprocessingDrawing" xmlns:w10="urn:schemas-microsoft-com:office:word" xmlns:w="http://schemas.openxmlformats.org/wordprocessingml/2006/main" xmlns:w14="http://schemas.microsoft.com/office/word/2010/wordml" xmlns:w15="http://schemas.microsoft.com/office/word/2012/wordml" xmlns:w16cex="http://schemas.microsoft.com/office/word/2018/wordml/cex" xmlns:w16cid="http://schemas.microsoft.com/office/word/2016/wordml/cid" xmlns:w16="http://schemas.microsoft.com/office/word/2018/wordml" xmlns:w16du="http://schemas.microsoft.com/office/word/2023/wordml/word16du" xmlns:w16sdtdh="http://schemas.microsoft.com/office/word/2020/wordml/sdtdatahash" xmlns:w16sdtfl="http://schemas.microsoft.com/office/word/2024/wordml/sdtformatlock" xmlns:w16se="http://schemas.microsoft.com/office/word/2015/wordml/symex" xmlns:wpg="http://schemas.microsoft.com/office/word/2010/wordprocessingGroup" xmlns:wpi="http://schemas.microsoft.com/office/word/2010/wordprocessingInk" xmlns:wne="http://schemas.microsoft.com/office/word/2006/wordml" xmlns:wps="http://schemas.microsoft.com/office/word/2010/wordprocessingShape" mc:Ignorable="w14 w15 w16se w16cid w16 w16cex w16sdtdh w16sdtfl w16du wp14">
   <w:abstractNum w:abstractNumId="0" w15:restartNumberingAfterBreak="0">
     <w:nsid w:val="04EE4C4C"/>
     <w:multiLevelType w:val="multilevel"/>
@@ -37349,7 +37139,7 @@
 </file>
 
 <file path=word/styles.xml><?xml version="1.0" encoding="utf-8"?>
-<w:styles xmlns:mc="http://schemas.openxmlformats.org/markup-compatibility/2006" xmlns:r="http://schemas.openxmlformats.org/officeDocument/2006/relationships" xmlns:w="http://schemas.openxmlformats.org/wordprocessingml/2006/main" xmlns:w14="http://schemas.microsoft.com/office/word/2010/wordml" xmlns:w15="http://schemas.microsoft.com/office/word/2012/wordml" xmlns:w16cex="http://schemas.microsoft.com/office/word/2018/wordml/cex" xmlns:w16cid="http://schemas.microsoft.com/office/word/2016/wordml/cid" xmlns:w16="http://schemas.microsoft.com/office/word/2018/wordml" xmlns:w16sdtdh="http://schemas.microsoft.com/office/word/2020/wordml/sdtdatahash" xmlns:w16se="http://schemas.microsoft.com/office/word/2015/wordml/symex" mc:Ignorable="w14 w15 w16se w16cid w16 w16cex w16sdtdh">
+<w:styles xmlns:mc="http://schemas.openxmlformats.org/markup-compatibility/2006" xmlns:r="http://schemas.openxmlformats.org/officeDocument/2006/relationships" xmlns:w="http://schemas.openxmlformats.org/wordprocessingml/2006/main" xmlns:w14="http://schemas.microsoft.com/office/word/2010/wordml" xmlns:w15="http://schemas.microsoft.com/office/word/2012/wordml" xmlns:w16cex="http://schemas.microsoft.com/office/word/2018/wordml/cex" xmlns:w16cid="http://schemas.microsoft.com/office/word/2016/wordml/cid" xmlns:w16="http://schemas.microsoft.com/office/word/2018/wordml" xmlns:w16du="http://schemas.microsoft.com/office/word/2023/wordml/word16du" xmlns:w16sdtdh="http://schemas.microsoft.com/office/word/2020/wordml/sdtdatahash" xmlns:w16sdtfl="http://schemas.microsoft.com/office/word/2024/wordml/sdtformatlock" xmlns:w16se="http://schemas.microsoft.com/office/word/2015/wordml/symex" mc:Ignorable="w14 w15 w16se w16cid w16 w16cex w16sdtdh w16sdtfl w16du">
   <w:docDefaults>
     <w:rPrDefault>
       <w:rPr>
@@ -37743,16 +37533,16 @@
     <w:lsdException w:name="Unresolved Mention" w:semiHidden="1" w:unhideWhenUsed="1"/>
     <w:lsdException w:name="Smart Link" w:semiHidden="1" w:unhideWhenUsed="1"/>
   </w:latentStyles>
-  <w:style w:type="paragraph" w:default="1" w:styleId="Normal">
+  <w:style w:type="paragraph" w:default="1" w:styleId="a1">
     <w:name w:val="Normal"/>
     <w:qFormat/>
     <w:rsid w:val="00B3384D"/>
   </w:style>
-  <w:style w:type="paragraph" w:styleId="Heading1">
+  <w:style w:type="paragraph" w:styleId="1">
     <w:name w:val="heading 1"/>
-    <w:basedOn w:val="Normal"/>
-    <w:next w:val="Normal"/>
-    <w:link w:val="Heading1Char"/>
+    <w:basedOn w:val="a1"/>
+    <w:next w:val="a1"/>
+    <w:link w:val="10"/>
     <w:qFormat/>
     <w:rsid w:val="00DE39D8"/>
     <w:pPr>
@@ -37771,11 +37561,11 @@
       <w:lang w:val="en-GB"/>
     </w:rPr>
   </w:style>
-  <w:style w:type="paragraph" w:styleId="Heading2">
+  <w:style w:type="paragraph" w:styleId="2">
     <w:name w:val="heading 2"/>
-    <w:basedOn w:val="Normal"/>
-    <w:next w:val="Normal"/>
-    <w:link w:val="Heading2Char"/>
+    <w:basedOn w:val="a1"/>
+    <w:next w:val="a1"/>
+    <w:link w:val="20"/>
     <w:qFormat/>
     <w:rsid w:val="00DE39D8"/>
     <w:pPr>
@@ -37791,11 +37581,11 @@
       <w:lang w:val="en-GB"/>
     </w:rPr>
   </w:style>
-  <w:style w:type="paragraph" w:styleId="Heading3">
+  <w:style w:type="paragraph" w:styleId="3">
     <w:name w:val="heading 3"/>
-    <w:basedOn w:val="Normal"/>
-    <w:next w:val="Normal"/>
-    <w:link w:val="Heading3Char"/>
+    <w:basedOn w:val="a1"/>
+    <w:next w:val="a1"/>
+    <w:link w:val="30"/>
     <w:qFormat/>
     <w:rsid w:val="00DE39D8"/>
     <w:pPr>
@@ -37811,11 +37601,11 @@
       <w:lang w:val="en-GB"/>
     </w:rPr>
   </w:style>
-  <w:style w:type="paragraph" w:styleId="Heading4">
+  <w:style w:type="paragraph" w:styleId="4">
     <w:name w:val="heading 4"/>
-    <w:basedOn w:val="Normal"/>
-    <w:next w:val="Normal"/>
-    <w:link w:val="Heading4Char"/>
+    <w:basedOn w:val="a1"/>
+    <w:next w:val="a1"/>
+    <w:link w:val="40"/>
     <w:qFormat/>
     <w:rsid w:val="00DE39D8"/>
     <w:pPr>
@@ -37833,11 +37623,11 @@
       <w:lang w:val="en-AU"/>
     </w:rPr>
   </w:style>
-  <w:style w:type="paragraph" w:styleId="Heading5">
+  <w:style w:type="paragraph" w:styleId="5">
     <w:name w:val="heading 5"/>
-    <w:basedOn w:val="Normal"/>
-    <w:next w:val="Normal"/>
-    <w:link w:val="Heading5Char"/>
+    <w:basedOn w:val="a1"/>
+    <w:next w:val="a1"/>
+    <w:link w:val="50"/>
     <w:qFormat/>
     <w:rsid w:val="00DE39D8"/>
     <w:pPr>
@@ -37858,11 +37648,11 @@
       <w:lang w:val="en-GB"/>
     </w:rPr>
   </w:style>
-  <w:style w:type="paragraph" w:styleId="Heading6">
+  <w:style w:type="paragraph" w:styleId="6">
     <w:name w:val="heading 6"/>
-    <w:basedOn w:val="Normal"/>
-    <w:next w:val="Normal"/>
-    <w:link w:val="Heading6Char"/>
+    <w:basedOn w:val="a1"/>
+    <w:next w:val="a1"/>
+    <w:link w:val="60"/>
     <w:qFormat/>
     <w:rsid w:val="00DE39D8"/>
     <w:pPr>
@@ -37880,11 +37670,11 @@
       <w:lang w:val="en-AU"/>
     </w:rPr>
   </w:style>
-  <w:style w:type="paragraph" w:styleId="Heading7">
+  <w:style w:type="paragraph" w:styleId="7">
     <w:name w:val="heading 7"/>
-    <w:basedOn w:val="Normal"/>
-    <w:next w:val="Normal"/>
-    <w:link w:val="Heading7Char"/>
+    <w:basedOn w:val="a1"/>
+    <w:next w:val="a1"/>
+    <w:link w:val="70"/>
     <w:qFormat/>
     <w:rsid w:val="00DE39D8"/>
     <w:pPr>
@@ -37904,11 +37694,11 @@
       <w:lang w:val="en-US"/>
     </w:rPr>
   </w:style>
-  <w:style w:type="paragraph" w:styleId="Heading8">
+  <w:style w:type="paragraph" w:styleId="8">
     <w:name w:val="heading 8"/>
-    <w:basedOn w:val="Normal"/>
-    <w:next w:val="Normal"/>
-    <w:link w:val="Heading8Char"/>
+    <w:basedOn w:val="a1"/>
+    <w:next w:val="a1"/>
+    <w:link w:val="80"/>
     <w:qFormat/>
     <w:rsid w:val="00DE39D8"/>
     <w:pPr>
@@ -37928,11 +37718,11 @@
       <w:lang w:val="en-GB"/>
     </w:rPr>
   </w:style>
-  <w:style w:type="paragraph" w:styleId="Heading9">
+  <w:style w:type="paragraph" w:styleId="9">
     <w:name w:val="heading 9"/>
-    <w:basedOn w:val="Normal"/>
-    <w:next w:val="Normal"/>
-    <w:link w:val="Heading9Char"/>
+    <w:basedOn w:val="a1"/>
+    <w:next w:val="a1"/>
+    <w:link w:val="90"/>
     <w:qFormat/>
     <w:rsid w:val="00DE39D8"/>
     <w:pPr>
@@ -37951,13 +37741,13 @@
       <w:lang w:val="en-AU"/>
     </w:rPr>
   </w:style>
-  <w:style w:type="character" w:default="1" w:styleId="DefaultParagraphFont">
+  <w:style w:type="character" w:default="1" w:styleId="a2">
     <w:name w:val="Default Paragraph Font"/>
     <w:uiPriority w:val="1"/>
     <w:semiHidden/>
     <w:unhideWhenUsed/>
   </w:style>
-  <w:style w:type="table" w:default="1" w:styleId="TableNormal">
+  <w:style w:type="table" w:default="1" w:styleId="a3">
     <w:name w:val="Normal Table"/>
     <w:uiPriority w:val="99"/>
     <w:semiHidden/>
@@ -37972,16 +37762,16 @@
       </w:tblCellMar>
     </w:tblPr>
   </w:style>
-  <w:style w:type="numbering" w:default="1" w:styleId="NoList">
+  <w:style w:type="numbering" w:default="1" w:styleId="a4">
     <w:name w:val="No List"/>
     <w:uiPriority w:val="99"/>
     <w:semiHidden/>
     <w:unhideWhenUsed/>
   </w:style>
-  <w:style w:type="paragraph" w:styleId="Header">
+  <w:style w:type="paragraph" w:styleId="a5">
     <w:name w:val="header"/>
-    <w:basedOn w:val="Normal"/>
-    <w:link w:val="HeaderChar"/>
+    <w:basedOn w:val="a1"/>
+    <w:link w:val="a6"/>
     <w:uiPriority w:val="99"/>
     <w:unhideWhenUsed/>
     <w:rsid w:val="00970F49"/>
@@ -37993,17 +37783,17 @@
       <w:spacing w:after="0" w:line="240" w:lineRule="auto"/>
     </w:pPr>
   </w:style>
-  <w:style w:type="character" w:customStyle="1" w:styleId="HeaderChar">
-    <w:name w:val="Header Char"/>
-    <w:basedOn w:val="DefaultParagraphFont"/>
-    <w:link w:val="Header"/>
+  <w:style w:type="character" w:customStyle="1" w:styleId="a6">
+    <w:name w:val="Верхний колонтитул Знак"/>
+    <w:basedOn w:val="a2"/>
+    <w:link w:val="a5"/>
     <w:uiPriority w:val="99"/>
     <w:rsid w:val="00970F49"/>
   </w:style>
-  <w:style w:type="paragraph" w:styleId="Footer">
+  <w:style w:type="paragraph" w:styleId="a7">
     <w:name w:val="footer"/>
-    <w:basedOn w:val="Normal"/>
-    <w:link w:val="FooterChar"/>
+    <w:basedOn w:val="a1"/>
+    <w:link w:val="a8"/>
     <w:uiPriority w:val="99"/>
     <w:unhideWhenUsed/>
     <w:rsid w:val="00970F49"/>
@@ -38015,16 +37805,16 @@
       <w:spacing w:after="0" w:line="240" w:lineRule="auto"/>
     </w:pPr>
   </w:style>
-  <w:style w:type="character" w:customStyle="1" w:styleId="FooterChar">
-    <w:name w:val="Footer Char"/>
-    <w:basedOn w:val="DefaultParagraphFont"/>
-    <w:link w:val="Footer"/>
+  <w:style w:type="character" w:customStyle="1" w:styleId="a8">
+    <w:name w:val="Нижний колонтитул Знак"/>
+    <w:basedOn w:val="a2"/>
+    <w:link w:val="a7"/>
     <w:uiPriority w:val="99"/>
     <w:rsid w:val="00970F49"/>
   </w:style>
-  <w:style w:type="paragraph" w:styleId="NoSpacing">
+  <w:style w:type="paragraph" w:styleId="a9">
     <w:name w:val="No Spacing"/>
-    <w:link w:val="NoSpacingChar"/>
+    <w:link w:val="aa"/>
     <w:uiPriority w:val="1"/>
     <w:qFormat/>
     <w:rsid w:val="00B45AA4"/>
@@ -38036,10 +37826,10 @@
       <w:lang w:eastAsia="ru-RU"/>
     </w:rPr>
   </w:style>
-  <w:style w:type="character" w:customStyle="1" w:styleId="NoSpacingChar">
-    <w:name w:val="No Spacing Char"/>
-    <w:basedOn w:val="DefaultParagraphFont"/>
-    <w:link w:val="NoSpacing"/>
+  <w:style w:type="character" w:customStyle="1" w:styleId="aa">
+    <w:name w:val="Без интервала Знак"/>
+    <w:basedOn w:val="a2"/>
+    <w:link w:val="a9"/>
     <w:uiPriority w:val="1"/>
     <w:rsid w:val="00B45AA4"/>
     <w:rPr>
@@ -38047,9 +37837,9 @@
       <w:lang w:eastAsia="ru-RU"/>
     </w:rPr>
   </w:style>
-  <w:style w:type="character" w:styleId="PlaceholderText">
+  <w:style w:type="character" w:styleId="ab">
     <w:name w:val="Placeholder Text"/>
-    <w:basedOn w:val="DefaultParagraphFont"/>
+    <w:basedOn w:val="a2"/>
     <w:uiPriority w:val="99"/>
     <w:semiHidden/>
     <w:rsid w:val="00832EBB"/>
@@ -38057,10 +37847,10 @@
       <w:color w:val="808080"/>
     </w:rPr>
   </w:style>
-  <w:style w:type="paragraph" w:styleId="BalloonText">
+  <w:style w:type="paragraph" w:styleId="ac">
     <w:name w:val="Balloon Text"/>
-    <w:basedOn w:val="Normal"/>
-    <w:link w:val="BalloonTextChar"/>
+    <w:basedOn w:val="a1"/>
+    <w:link w:val="ad"/>
     <w:unhideWhenUsed/>
     <w:rsid w:val="00DE39D8"/>
     <w:pPr>
@@ -38072,10 +37862,10 @@
       <w:szCs w:val="16"/>
     </w:rPr>
   </w:style>
-  <w:style w:type="character" w:customStyle="1" w:styleId="BalloonTextChar">
-    <w:name w:val="Balloon Text Char"/>
-    <w:basedOn w:val="DefaultParagraphFont"/>
-    <w:link w:val="BalloonText"/>
+  <w:style w:type="character" w:customStyle="1" w:styleId="ad">
+    <w:name w:val="Текст выноски Знак"/>
+    <w:basedOn w:val="a2"/>
+    <w:link w:val="ac"/>
     <w:rsid w:val="00DE39D8"/>
     <w:rPr>
       <w:rFonts w:ascii="Tahoma" w:hAnsi="Tahoma" w:cs="Tahoma"/>
@@ -38083,10 +37873,10 @@
       <w:szCs w:val="16"/>
     </w:rPr>
   </w:style>
-  <w:style w:type="character" w:customStyle="1" w:styleId="Heading1Char">
-    <w:name w:val="Heading 1 Char"/>
-    <w:basedOn w:val="DefaultParagraphFont"/>
-    <w:link w:val="Heading1"/>
+  <w:style w:type="character" w:customStyle="1" w:styleId="10">
+    <w:name w:val="Заголовок 1 Знак"/>
+    <w:basedOn w:val="a2"/>
+    <w:link w:val="1"/>
     <w:rsid w:val="00DE39D8"/>
     <w:rPr>
       <w:rFonts w:ascii="Arial" w:eastAsia="Times New Roman" w:hAnsi="Arial" w:cs="Times New Roman"/>
@@ -38099,10 +37889,10 @@
       <w:lang w:val="en-GB"/>
     </w:rPr>
   </w:style>
-  <w:style w:type="character" w:customStyle="1" w:styleId="Heading2Char">
-    <w:name w:val="Heading 2 Char"/>
-    <w:basedOn w:val="DefaultParagraphFont"/>
-    <w:link w:val="Heading2"/>
+  <w:style w:type="character" w:customStyle="1" w:styleId="20">
+    <w:name w:val="Заголовок 2 Знак"/>
+    <w:basedOn w:val="a2"/>
+    <w:link w:val="2"/>
     <w:rsid w:val="00DE39D8"/>
     <w:rPr>
       <w:rFonts w:ascii="Arial" w:eastAsia="Times New Roman" w:hAnsi="Arial" w:cs="Times New Roman"/>
@@ -38112,10 +37902,10 @@
       <w:lang w:val="en-GB"/>
     </w:rPr>
   </w:style>
-  <w:style w:type="character" w:customStyle="1" w:styleId="Heading3Char">
-    <w:name w:val="Heading 3 Char"/>
-    <w:basedOn w:val="DefaultParagraphFont"/>
-    <w:link w:val="Heading3"/>
+  <w:style w:type="character" w:customStyle="1" w:styleId="30">
+    <w:name w:val="Заголовок 3 Знак"/>
+    <w:basedOn w:val="a2"/>
+    <w:link w:val="3"/>
     <w:rsid w:val="00DE39D8"/>
     <w:rPr>
       <w:rFonts w:ascii="Arial" w:eastAsia="Times New Roman" w:hAnsi="Arial" w:cs="Arial"/>
@@ -38125,10 +37915,10 @@
       <w:lang w:val="en-GB"/>
     </w:rPr>
   </w:style>
-  <w:style w:type="character" w:customStyle="1" w:styleId="Heading4Char">
-    <w:name w:val="Heading 4 Char"/>
-    <w:basedOn w:val="DefaultParagraphFont"/>
-    <w:link w:val="Heading4"/>
+  <w:style w:type="character" w:customStyle="1" w:styleId="40">
+    <w:name w:val="Заголовок 4 Знак"/>
+    <w:basedOn w:val="a2"/>
+    <w:link w:val="4"/>
     <w:rsid w:val="00DE39D8"/>
     <w:rPr>
       <w:rFonts w:ascii="Arial" w:eastAsia="Times New Roman" w:hAnsi="Arial" w:cs="Times New Roman"/>
@@ -38138,10 +37928,10 @@
       <w:lang w:val="en-AU"/>
     </w:rPr>
   </w:style>
-  <w:style w:type="character" w:customStyle="1" w:styleId="Heading5Char">
-    <w:name w:val="Heading 5 Char"/>
-    <w:basedOn w:val="DefaultParagraphFont"/>
-    <w:link w:val="Heading5"/>
+  <w:style w:type="character" w:customStyle="1" w:styleId="50">
+    <w:name w:val="Заголовок 5 Знак"/>
+    <w:basedOn w:val="a2"/>
+    <w:link w:val="5"/>
     <w:rsid w:val="00DE39D8"/>
     <w:rPr>
       <w:rFonts w:ascii="Arial" w:eastAsia="Times New Roman" w:hAnsi="Arial" w:cs="Times New Roman"/>
@@ -38152,10 +37942,10 @@
       <w:lang w:val="en-GB"/>
     </w:rPr>
   </w:style>
-  <w:style w:type="character" w:customStyle="1" w:styleId="Heading6Char">
-    <w:name w:val="Heading 6 Char"/>
-    <w:basedOn w:val="DefaultParagraphFont"/>
-    <w:link w:val="Heading6"/>
+  <w:style w:type="character" w:customStyle="1" w:styleId="60">
+    <w:name w:val="Заголовок 6 Знак"/>
+    <w:basedOn w:val="a2"/>
+    <w:link w:val="6"/>
     <w:rsid w:val="00DE39D8"/>
     <w:rPr>
       <w:rFonts w:ascii="Arial" w:eastAsia="Times New Roman" w:hAnsi="Arial" w:cs="Times New Roman"/>
@@ -38165,10 +37955,10 @@
       <w:lang w:val="en-AU"/>
     </w:rPr>
   </w:style>
-  <w:style w:type="character" w:customStyle="1" w:styleId="Heading7Char">
-    <w:name w:val="Heading 7 Char"/>
-    <w:basedOn w:val="DefaultParagraphFont"/>
-    <w:link w:val="Heading7"/>
+  <w:style w:type="character" w:customStyle="1" w:styleId="70">
+    <w:name w:val="Заголовок 7 Знак"/>
+    <w:basedOn w:val="a2"/>
+    <w:link w:val="7"/>
     <w:rsid w:val="00DE39D8"/>
     <w:rPr>
       <w:rFonts w:ascii="Arial" w:eastAsia="Times New Roman" w:hAnsi="Arial" w:cs="Times New Roman"/>
@@ -38178,10 +37968,10 @@
       <w:lang w:val="en-US"/>
     </w:rPr>
   </w:style>
-  <w:style w:type="character" w:customStyle="1" w:styleId="Heading8Char">
-    <w:name w:val="Heading 8 Char"/>
-    <w:basedOn w:val="DefaultParagraphFont"/>
-    <w:link w:val="Heading8"/>
+  <w:style w:type="character" w:customStyle="1" w:styleId="80">
+    <w:name w:val="Заголовок 8 Знак"/>
+    <w:basedOn w:val="a2"/>
+    <w:link w:val="8"/>
     <w:rsid w:val="00DE39D8"/>
     <w:rPr>
       <w:rFonts w:ascii="Arial" w:eastAsia="Times New Roman" w:hAnsi="Arial" w:cs="Times New Roman"/>
@@ -38192,10 +37982,10 @@
       <w:lang w:val="en-GB"/>
     </w:rPr>
   </w:style>
-  <w:style w:type="character" w:customStyle="1" w:styleId="Heading9Char">
-    <w:name w:val="Heading 9 Char"/>
-    <w:basedOn w:val="DefaultParagraphFont"/>
-    <w:link w:val="Heading9"/>
+  <w:style w:type="character" w:customStyle="1" w:styleId="90">
+    <w:name w:val="Заголовок 9 Знак"/>
+    <w:basedOn w:val="a2"/>
+    <w:link w:val="9"/>
     <w:rsid w:val="00DE39D8"/>
     <w:rPr>
       <w:rFonts w:ascii="Arial" w:eastAsia="Times New Roman" w:hAnsi="Arial" w:cs="Times New Roman"/>
@@ -38205,7 +37995,7 @@
       <w:lang w:val="en-AU"/>
     </w:rPr>
   </w:style>
-  <w:style w:type="character" w:styleId="Hyperlink">
+  <w:style w:type="character" w:styleId="ae">
     <w:name w:val="Hyperlink"/>
     <w:uiPriority w:val="99"/>
     <w:rsid w:val="00DE39D8"/>
@@ -38214,9 +38004,9 @@
       <w:u w:val="single"/>
     </w:rPr>
   </w:style>
-  <w:style w:type="table" w:styleId="TableGrid">
+  <w:style w:type="table" w:styleId="af">
     <w:name w:val="Table Grid"/>
-    <w:basedOn w:val="TableNormal"/>
+    <w:basedOn w:val="a3"/>
     <w:uiPriority w:val="39"/>
     <w:rsid w:val="00DE39D8"/>
     <w:pPr>
@@ -38239,10 +38029,10 @@
       </w:tblBorders>
     </w:tblPr>
   </w:style>
-  <w:style w:type="paragraph" w:styleId="TOC1">
+  <w:style w:type="paragraph" w:styleId="11">
     <w:name w:val="toc 1"/>
-    <w:basedOn w:val="Normal"/>
-    <w:next w:val="Normal"/>
+    <w:basedOn w:val="a1"/>
+    <w:next w:val="a1"/>
     <w:autoRedefine/>
     <w:uiPriority w:val="39"/>
     <w:qFormat/>
@@ -38268,7 +38058,7 @@
   </w:style>
   <w:style w:type="paragraph" w:customStyle="1" w:styleId="bullet">
     <w:name w:val="bullet"/>
-    <w:basedOn w:val="Normal"/>
+    <w:basedOn w:val="a1"/>
     <w:rsid w:val="00DE39D8"/>
     <w:pPr>
       <w:numPr>
@@ -38282,7 +38072,7 @@
       <w:lang w:val="en-GB"/>
     </w:rPr>
   </w:style>
-  <w:style w:type="character" w:styleId="PageNumber">
+  <w:style w:type="character" w:styleId="af0">
     <w:name w:val="page number"/>
     <w:rsid w:val="00DE39D8"/>
     <w:rPr>
@@ -38292,7 +38082,7 @@
   </w:style>
   <w:style w:type="paragraph" w:customStyle="1" w:styleId="Docsubtitle1">
     <w:name w:val="Doc subtitle1"/>
-    <w:basedOn w:val="Normal"/>
+    <w:basedOn w:val="a1"/>
     <w:link w:val="Docsubtitle1Char"/>
     <w:rsid w:val="00DE39D8"/>
     <w:pPr>
@@ -38308,7 +38098,7 @@
   </w:style>
   <w:style w:type="paragraph" w:customStyle="1" w:styleId="Docsubtitle2">
     <w:name w:val="Doc subtitle2"/>
-    <w:basedOn w:val="Normal"/>
+    <w:basedOn w:val="a1"/>
     <w:rsid w:val="00DE39D8"/>
     <w:pPr>
       <w:spacing w:after="0" w:line="360" w:lineRule="auto"/>
@@ -38322,7 +38112,7 @@
   </w:style>
   <w:style w:type="paragraph" w:customStyle="1" w:styleId="Doctitle">
     <w:name w:val="Doc title"/>
-    <w:basedOn w:val="Normal"/>
+    <w:basedOn w:val="a1"/>
     <w:rsid w:val="00DE39D8"/>
     <w:pPr>
       <w:spacing w:after="0" w:line="360" w:lineRule="auto"/>
@@ -38335,10 +38125,10 @@
       <w:lang w:val="en-GB"/>
     </w:rPr>
   </w:style>
-  <w:style w:type="paragraph" w:styleId="BodyText">
+  <w:style w:type="paragraph" w:styleId="af1">
     <w:name w:val="Body Text"/>
-    <w:basedOn w:val="Normal"/>
-    <w:link w:val="BodyTextChar"/>
+    <w:basedOn w:val="a1"/>
+    <w:link w:val="af2"/>
     <w:semiHidden/>
     <w:rsid w:val="00DE39D8"/>
     <w:pPr>
@@ -38354,10 +38144,10 @@
       <w:lang w:val="en-AU"/>
     </w:rPr>
   </w:style>
-  <w:style w:type="character" w:customStyle="1" w:styleId="BodyTextChar">
-    <w:name w:val="Body Text Char"/>
-    <w:basedOn w:val="DefaultParagraphFont"/>
-    <w:link w:val="BodyText"/>
+  <w:style w:type="character" w:customStyle="1" w:styleId="af2">
+    <w:name w:val="Основной текст Знак"/>
+    <w:basedOn w:val="a2"/>
+    <w:link w:val="af1"/>
     <w:semiHidden/>
     <w:rsid w:val="00DE39D8"/>
     <w:rPr>
@@ -38367,10 +38157,10 @@
       <w:lang w:val="en-AU"/>
     </w:rPr>
   </w:style>
-  <w:style w:type="paragraph" w:styleId="BodyTextIndent2">
+  <w:style w:type="paragraph" w:styleId="21">
     <w:name w:val="Body Text Indent 2"/>
-    <w:basedOn w:val="Normal"/>
-    <w:link w:val="BodyTextIndent2Char"/>
+    <w:basedOn w:val="a1"/>
+    <w:link w:val="22"/>
     <w:semiHidden/>
     <w:rsid w:val="00DE39D8"/>
     <w:pPr>
@@ -38384,10 +38174,10 @@
       <w:lang w:val="en-US"/>
     </w:rPr>
   </w:style>
-  <w:style w:type="character" w:customStyle="1" w:styleId="BodyTextIndent2Char">
-    <w:name w:val="Body Text Indent 2 Char"/>
-    <w:basedOn w:val="DefaultParagraphFont"/>
-    <w:link w:val="BodyTextIndent2"/>
+  <w:style w:type="character" w:customStyle="1" w:styleId="22">
+    <w:name w:val="Основной текст с отступом 2 Знак"/>
+    <w:basedOn w:val="a2"/>
+    <w:link w:val="21"/>
     <w:semiHidden/>
     <w:rsid w:val="00DE39D8"/>
     <w:rPr>
@@ -38397,10 +38187,10 @@
       <w:lang w:val="en-US"/>
     </w:rPr>
   </w:style>
-  <w:style w:type="paragraph" w:styleId="BodyText2">
+  <w:style w:type="paragraph" w:styleId="23">
     <w:name w:val="Body Text 2"/>
-    <w:basedOn w:val="Normal"/>
-    <w:link w:val="BodyText2Char"/>
+    <w:basedOn w:val="a1"/>
+    <w:link w:val="24"/>
     <w:semiHidden/>
     <w:rsid w:val="00DE39D8"/>
     <w:pPr>
@@ -38417,10 +38207,10 @@
       <w:lang w:val="en-US"/>
     </w:rPr>
   </w:style>
-  <w:style w:type="character" w:customStyle="1" w:styleId="BodyText2Char">
-    <w:name w:val="Body Text 2 Char"/>
-    <w:basedOn w:val="DefaultParagraphFont"/>
-    <w:link w:val="BodyText2"/>
+  <w:style w:type="character" w:customStyle="1" w:styleId="24">
+    <w:name w:val="Основной текст 2 Знак"/>
+    <w:basedOn w:val="a2"/>
+    <w:link w:val="23"/>
     <w:semiHidden/>
     <w:rsid w:val="00DE39D8"/>
     <w:rPr>
@@ -38430,10 +38220,10 @@
       <w:lang w:val="en-US"/>
     </w:rPr>
   </w:style>
-  <w:style w:type="paragraph" w:styleId="Caption">
+  <w:style w:type="paragraph" w:styleId="af3">
     <w:name w:val="caption"/>
-    <w:basedOn w:val="Normal"/>
-    <w:next w:val="Normal"/>
+    <w:basedOn w:val="a1"/>
+    <w:next w:val="a1"/>
     <w:qFormat/>
     <w:rsid w:val="00DE39D8"/>
     <w:pPr>
@@ -38449,9 +38239,9 @@
       <w:lang w:val="en-AU"/>
     </w:rPr>
   </w:style>
-  <w:style w:type="paragraph" w:customStyle="1" w:styleId="1">
+  <w:style w:type="paragraph" w:customStyle="1" w:styleId="12">
     <w:name w:val="Абзац списка1"/>
-    <w:basedOn w:val="Normal"/>
+    <w:basedOn w:val="a1"/>
     <w:rsid w:val="00DE39D8"/>
     <w:pPr>
       <w:spacing w:after="0" w:line="360" w:lineRule="auto"/>
@@ -38476,10 +38266,10 @@
       <w:lang w:val="en-GB"/>
     </w:rPr>
   </w:style>
-  <w:style w:type="paragraph" w:styleId="FootnoteText">
+  <w:style w:type="paragraph" w:styleId="af4">
     <w:name w:val="footnote text"/>
-    <w:basedOn w:val="Normal"/>
-    <w:link w:val="FootnoteTextChar"/>
+    <w:basedOn w:val="a1"/>
+    <w:link w:val="af5"/>
     <w:rsid w:val="00DE39D8"/>
     <w:pPr>
       <w:spacing w:after="0" w:line="360" w:lineRule="auto"/>
@@ -38490,10 +38280,10 @@
       <w:lang w:eastAsia="ru-RU"/>
     </w:rPr>
   </w:style>
-  <w:style w:type="character" w:customStyle="1" w:styleId="FootnoteTextChar">
-    <w:name w:val="Footnote Text Char"/>
-    <w:basedOn w:val="DefaultParagraphFont"/>
-    <w:link w:val="FootnoteText"/>
+  <w:style w:type="character" w:customStyle="1" w:styleId="af5">
+    <w:name w:val="Текст сноски Знак"/>
+    <w:basedOn w:val="a2"/>
+    <w:link w:val="af4"/>
     <w:rsid w:val="00DE39D8"/>
     <w:rPr>
       <w:rFonts w:ascii="Times New Roman" w:eastAsia="Times New Roman" w:hAnsi="Times New Roman" w:cs="Times New Roman"/>
@@ -38501,14 +38291,14 @@
       <w:lang w:eastAsia="ru-RU"/>
     </w:rPr>
   </w:style>
-  <w:style w:type="character" w:styleId="FootnoteReference">
+  <w:style w:type="character" w:styleId="af6">
     <w:name w:val="footnote reference"/>
     <w:rsid w:val="00DE39D8"/>
     <w:rPr>
       <w:vertAlign w:val="superscript"/>
     </w:rPr>
   </w:style>
-  <w:style w:type="character" w:styleId="FollowedHyperlink">
+  <w:style w:type="character" w:styleId="af7">
     <w:name w:val="FollowedHyperlink"/>
     <w:rsid w:val="00DE39D8"/>
     <w:rPr>
@@ -38518,7 +38308,7 @@
   </w:style>
   <w:style w:type="paragraph" w:customStyle="1" w:styleId="a">
     <w:name w:val="цветной текст"/>
-    <w:basedOn w:val="Normal"/>
+    <w:basedOn w:val="a1"/>
     <w:qFormat/>
     <w:rsid w:val="00DE39D8"/>
     <w:pPr>
@@ -38546,10 +38336,10 @@
       <w:lang w:eastAsia="ru-RU"/>
     </w:rPr>
   </w:style>
-  <w:style w:type="paragraph" w:customStyle="1" w:styleId="a1">
+  <w:style w:type="paragraph" w:customStyle="1" w:styleId="af8">
     <w:name w:val="выделение цвет"/>
-    <w:basedOn w:val="Normal"/>
-    <w:link w:val="a2"/>
+    <w:basedOn w:val="a1"/>
+    <w:link w:val="af9"/>
     <w:rsid w:val="00DE39D8"/>
     <w:pPr>
       <w:spacing w:after="0" w:line="360" w:lineRule="auto"/>
@@ -38564,17 +38354,17 @@
       <w:lang w:eastAsia="ru-RU"/>
     </w:rPr>
   </w:style>
-  <w:style w:type="character" w:customStyle="1" w:styleId="a3">
+  <w:style w:type="character" w:customStyle="1" w:styleId="afa">
     <w:name w:val="цвет в таблице"/>
     <w:rsid w:val="00DE39D8"/>
     <w:rPr>
       <w:color w:val="2C8DE6"/>
     </w:rPr>
   </w:style>
-  <w:style w:type="paragraph" w:styleId="TOCHeading">
+  <w:style w:type="paragraph" w:styleId="afb">
     <w:name w:val="TOC Heading"/>
-    <w:basedOn w:val="Heading1"/>
-    <w:next w:val="Normal"/>
+    <w:basedOn w:val="1"/>
+    <w:next w:val="a1"/>
     <w:uiPriority w:val="39"/>
     <w:unhideWhenUsed/>
     <w:qFormat/>
@@ -38593,10 +38383,10 @@
       <w:lang w:val="ru-RU" w:eastAsia="ru-RU"/>
     </w:rPr>
   </w:style>
-  <w:style w:type="paragraph" w:styleId="TOC2">
+  <w:style w:type="paragraph" w:styleId="25">
     <w:name w:val="toc 2"/>
-    <w:basedOn w:val="Normal"/>
-    <w:next w:val="Normal"/>
+    <w:basedOn w:val="a1"/>
+    <w:next w:val="a1"/>
     <w:autoRedefine/>
     <w:uiPriority w:val="39"/>
     <w:qFormat/>
@@ -38614,10 +38404,10 @@
       <w:lang w:eastAsia="ru-RU"/>
     </w:rPr>
   </w:style>
-  <w:style w:type="paragraph" w:styleId="TOC3">
+  <w:style w:type="paragraph" w:styleId="31">
     <w:name w:val="toc 3"/>
-    <w:basedOn w:val="Normal"/>
-    <w:next w:val="Normal"/>
+    <w:basedOn w:val="a1"/>
+    <w:next w:val="a1"/>
     <w:autoRedefine/>
     <w:uiPriority w:val="39"/>
     <w:unhideWhenUsed/>
@@ -38634,7 +38424,7 @@
   </w:style>
   <w:style w:type="paragraph" w:customStyle="1" w:styleId="-1">
     <w:name w:val="!Заголовок-1"/>
-    <w:basedOn w:val="Heading1"/>
+    <w:basedOn w:val="1"/>
     <w:link w:val="-10"/>
     <w:qFormat/>
     <w:rsid w:val="00DE39D8"/>
@@ -38644,7 +38434,7 @@
   </w:style>
   <w:style w:type="paragraph" w:customStyle="1" w:styleId="-2">
     <w:name w:val="!заголовок-2"/>
-    <w:basedOn w:val="Heading2"/>
+    <w:basedOn w:val="2"/>
     <w:link w:val="-20"/>
     <w:qFormat/>
     <w:rsid w:val="00DE39D8"/>
@@ -38666,10 +38456,10 @@
       <w:szCs w:val="24"/>
     </w:rPr>
   </w:style>
-  <w:style w:type="paragraph" w:customStyle="1" w:styleId="a4">
+  <w:style w:type="paragraph" w:customStyle="1" w:styleId="afc">
     <w:name w:val="!Текст"/>
-    <w:basedOn w:val="Normal"/>
-    <w:link w:val="a5"/>
+    <w:basedOn w:val="a1"/>
+    <w:link w:val="afd"/>
     <w:qFormat/>
     <w:rsid w:val="00DE39D8"/>
     <w:pPr>
@@ -38693,16 +38483,16 @@
       <w:szCs w:val="24"/>
     </w:rPr>
   </w:style>
-  <w:style w:type="paragraph" w:customStyle="1" w:styleId="a6">
+  <w:style w:type="paragraph" w:customStyle="1" w:styleId="afe">
     <w:name w:val="!Синий заголовок текста"/>
-    <w:basedOn w:val="a1"/>
-    <w:link w:val="a7"/>
+    <w:basedOn w:val="af8"/>
+    <w:link w:val="aff"/>
     <w:qFormat/>
     <w:rsid w:val="00DE39D8"/>
   </w:style>
-  <w:style w:type="character" w:customStyle="1" w:styleId="a5">
+  <w:style w:type="character" w:customStyle="1" w:styleId="afd">
     <w:name w:val="!Текст Знак"/>
-    <w:link w:val="a4"/>
+    <w:link w:val="afc"/>
     <w:rsid w:val="00DE39D8"/>
     <w:rPr>
       <w:rFonts w:ascii="Times New Roman" w:eastAsia="Times New Roman" w:hAnsi="Times New Roman" w:cs="Times New Roman"/>
@@ -38712,8 +38502,8 @@
   </w:style>
   <w:style w:type="paragraph" w:customStyle="1" w:styleId="a0">
     <w:name w:val="!Список с точками"/>
-    <w:basedOn w:val="Normal"/>
-    <w:link w:val="a8"/>
+    <w:basedOn w:val="a1"/>
+    <w:link w:val="aff0"/>
     <w:qFormat/>
     <w:rsid w:val="00DE39D8"/>
     <w:pPr>
@@ -38729,9 +38519,9 @@
       <w:lang w:eastAsia="ru-RU"/>
     </w:rPr>
   </w:style>
-  <w:style w:type="character" w:customStyle="1" w:styleId="a2">
+  <w:style w:type="character" w:customStyle="1" w:styleId="af9">
     <w:name w:val="выделение цвет Знак"/>
-    <w:link w:val="a1"/>
+    <w:link w:val="af8"/>
     <w:rsid w:val="00DE39D8"/>
     <w:rPr>
       <w:rFonts w:ascii="Times New Roman" w:eastAsia="Times New Roman" w:hAnsi="Times New Roman" w:cs="Times New Roman"/>
@@ -38742,9 +38532,9 @@
       <w:lang w:eastAsia="ru-RU"/>
     </w:rPr>
   </w:style>
-  <w:style w:type="character" w:customStyle="1" w:styleId="a7">
+  <w:style w:type="character" w:customStyle="1" w:styleId="aff">
     <w:name w:val="!Синий заголовок текста Знак"/>
-    <w:link w:val="a6"/>
+    <w:link w:val="afe"/>
     <w:rsid w:val="00DE39D8"/>
     <w:rPr>
       <w:rFonts w:ascii="Times New Roman" w:eastAsia="Times New Roman" w:hAnsi="Times New Roman" w:cs="Times New Roman"/>
@@ -38755,9 +38545,9 @@
       <w:lang w:eastAsia="ru-RU"/>
     </w:rPr>
   </w:style>
-  <w:style w:type="paragraph" w:styleId="ListParagraph">
+  <w:style w:type="paragraph" w:styleId="aff1">
     <w:name w:val="List Paragraph"/>
-    <w:basedOn w:val="Normal"/>
+    <w:basedOn w:val="a1"/>
     <w:qFormat/>
     <w:rsid w:val="00DE39D8"/>
     <w:pPr>
@@ -38769,7 +38559,7 @@
       <w:rFonts w:ascii="Calibri" w:eastAsia="Calibri" w:hAnsi="Calibri" w:cs="Times New Roman"/>
     </w:rPr>
   </w:style>
-  <w:style w:type="character" w:customStyle="1" w:styleId="a8">
+  <w:style w:type="character" w:customStyle="1" w:styleId="aff0">
     <w:name w:val="!Список с точками Знак"/>
     <w:link w:val="a0"/>
     <w:rsid w:val="00DE39D8"/>
@@ -38779,7 +38569,7 @@
       <w:lang w:eastAsia="ru-RU"/>
     </w:rPr>
   </w:style>
-  <w:style w:type="paragraph" w:customStyle="1" w:styleId="a9">
+  <w:style w:type="paragraph" w:customStyle="1" w:styleId="aff2">
     <w:name w:val="Базовый"/>
     <w:rsid w:val="00DE39D8"/>
     <w:pPr>
@@ -38801,9 +38591,9 @@
       <w:lang w:val="ru-RU" w:eastAsia="ru-RU" w:bidi="ru-RU"/>
     </w:rPr>
   </w:style>
-  <w:style w:type="character" w:styleId="CommentReference">
+  <w:style w:type="character" w:styleId="aff3">
     <w:name w:val="annotation reference"/>
-    <w:basedOn w:val="DefaultParagraphFont"/>
+    <w:basedOn w:val="a2"/>
     <w:semiHidden/>
     <w:unhideWhenUsed/>
     <w:rsid w:val="00DE39D8"/>
@@ -38812,10 +38602,10 @@
       <w:szCs w:val="16"/>
     </w:rPr>
   </w:style>
-  <w:style w:type="paragraph" w:styleId="CommentText">
+  <w:style w:type="paragraph" w:styleId="aff4">
     <w:name w:val="annotation text"/>
-    <w:basedOn w:val="Normal"/>
-    <w:link w:val="CommentTextChar"/>
+    <w:basedOn w:val="a1"/>
+    <w:link w:val="aff5"/>
     <w:semiHidden/>
     <w:unhideWhenUsed/>
     <w:rsid w:val="00DE39D8"/>
@@ -38829,10 +38619,10 @@
       <w:lang w:eastAsia="ru-RU"/>
     </w:rPr>
   </w:style>
-  <w:style w:type="character" w:customStyle="1" w:styleId="CommentTextChar">
-    <w:name w:val="Comment Text Char"/>
-    <w:basedOn w:val="DefaultParagraphFont"/>
-    <w:link w:val="CommentText"/>
+  <w:style w:type="character" w:customStyle="1" w:styleId="aff5">
+    <w:name w:val="Текст примечания Знак"/>
+    <w:basedOn w:val="a2"/>
+    <w:link w:val="aff4"/>
     <w:semiHidden/>
     <w:rsid w:val="00DE39D8"/>
     <w:rPr>
@@ -38842,11 +38632,11 @@
       <w:lang w:eastAsia="ru-RU"/>
     </w:rPr>
   </w:style>
-  <w:style w:type="paragraph" w:styleId="CommentSubject">
+  <w:style w:type="paragraph" w:styleId="aff6">
     <w:name w:val="annotation subject"/>
-    <w:basedOn w:val="CommentText"/>
-    <w:next w:val="CommentText"/>
-    <w:link w:val="CommentSubjectChar"/>
+    <w:basedOn w:val="aff4"/>
+    <w:next w:val="aff4"/>
+    <w:link w:val="aff7"/>
     <w:semiHidden/>
     <w:unhideWhenUsed/>
     <w:rsid w:val="00DE39D8"/>
@@ -38855,10 +38645,10 @@
       <w:bCs/>
     </w:rPr>
   </w:style>
-  <w:style w:type="character" w:customStyle="1" w:styleId="CommentSubjectChar">
-    <w:name w:val="Comment Subject Char"/>
-    <w:basedOn w:val="CommentTextChar"/>
-    <w:link w:val="CommentSubject"/>
+  <w:style w:type="character" w:customStyle="1" w:styleId="aff7">
+    <w:name w:val="Тема примечания Знак"/>
+    <w:basedOn w:val="aff5"/>
+    <w:link w:val="aff6"/>
     <w:semiHidden/>
     <w:rsid w:val="00DE39D8"/>
     <w:rPr>
@@ -38872,7 +38662,7 @@
   </w:style>
   <w:style w:type="paragraph" w:customStyle="1" w:styleId="ListaBlack">
     <w:name w:val="Lista Black"/>
-    <w:basedOn w:val="BodyText"/>
+    <w:basedOn w:val="af1"/>
     <w:uiPriority w:val="1"/>
     <w:qFormat/>
     <w:rsid w:val="00DE39D8"/>
@@ -38893,7 +38683,7 @@
   </w:style>
   <w:style w:type="character" w:customStyle="1" w:styleId="14">
     <w:name w:val="Основной текст (14)_"/>
-    <w:basedOn w:val="DefaultParagraphFont"/>
+    <w:basedOn w:val="a2"/>
     <w:link w:val="143"/>
     <w:rsid w:val="00E857D6"/>
     <w:rPr>
@@ -38905,7 +38695,7 @@
   </w:style>
   <w:style w:type="paragraph" w:customStyle="1" w:styleId="143">
     <w:name w:val="Основной текст (14)_3"/>
-    <w:basedOn w:val="Normal"/>
+    <w:basedOn w:val="a1"/>
     <w:link w:val="14"/>
     <w:rsid w:val="00E857D6"/>
     <w:pPr>
@@ -38920,9 +38710,9 @@
       <w:szCs w:val="19"/>
     </w:rPr>
   </w:style>
-  <w:style w:type="character" w:customStyle="1" w:styleId="10">
+  <w:style w:type="character" w:customStyle="1" w:styleId="13">
     <w:name w:val="Неразрешенное упоминание1"/>
-    <w:basedOn w:val="DefaultParagraphFont"/>
+    <w:basedOn w:val="a2"/>
     <w:uiPriority w:val="99"/>
     <w:semiHidden/>
     <w:unhideWhenUsed/>
@@ -38932,9 +38722,9 @@
       <w:shd w:val="clear" w:color="auto" w:fill="E1DFDD"/>
     </w:rPr>
   </w:style>
-  <w:style w:type="character" w:customStyle="1" w:styleId="2">
+  <w:style w:type="character" w:customStyle="1" w:styleId="26">
     <w:name w:val="Неразрешенное упоминание2"/>
-    <w:basedOn w:val="DefaultParagraphFont"/>
+    <w:basedOn w:val="a2"/>
     <w:uiPriority w:val="99"/>
     <w:semiHidden/>
     <w:unhideWhenUsed/>
@@ -38954,9 +38744,9 @@
       </w:numPr>
     </w:pPr>
   </w:style>
-  <w:style w:type="character" w:styleId="UnresolvedMention">
+  <w:style w:type="character" w:styleId="aff8">
     <w:name w:val="Unresolved Mention"/>
-    <w:basedOn w:val="DefaultParagraphFont"/>
+    <w:basedOn w:val="a2"/>
     <w:uiPriority w:val="99"/>
     <w:semiHidden/>
     <w:unhideWhenUsed/>

</xml_diff>